<commit_message>
Update docs after review
</commit_message>
<xml_diff>
--- a/Disser/Documents/KFU/part4.afterdefense/ТощевАС_ЗаключениеДиссертационногоСовета.docx
+++ b/Disser/Documents/KFU/part4.afterdefense/ТощевАС_ЗаключениеДиссертационногоСовета.docx
@@ -1,6 +1,6 @@
 
 <file path=word/document.xml><?xml version="1.0" encoding="utf-8"?>
-<w:document xmlns:wpc="http://schemas.microsoft.com/office/word/2010/wordprocessingCanvas" xmlns:cx="http://schemas.microsoft.com/office/drawing/2014/chartex" xmlns:cx1="http://schemas.microsoft.com/office/drawing/2015/9/8/chartex" xmlns:cx2="http://schemas.microsoft.com/office/drawing/2015/10/21/chartex" xmlns:mc="http://schemas.openxmlformats.org/markup-compatibility/2006" xmlns:o="urn:schemas-microsoft-com:office:office" xmlns:r="http://schemas.openxmlformats.org/officeDocument/2006/relationships" xmlns:m="http://schemas.openxmlformats.org/officeDocument/2006/math" xmlns:v="urn:schemas-microsoft-com:vml" xmlns:wp14="http://schemas.microsoft.com/office/word/2010/wordprocessingDrawing" xmlns:wp="http://schemas.openxmlformats.org/drawingml/2006/wordprocessingDrawing" xmlns:w10="urn:schemas-microsoft-com:office:word" xmlns:w="http://schemas.openxmlformats.org/wordprocessingml/2006/main" xmlns:w14="http://schemas.microsoft.com/office/word/2010/wordml" xmlns:w15="http://schemas.microsoft.com/office/word/2012/wordml" xmlns:w16se="http://schemas.microsoft.com/office/word/2015/wordml/symex" xmlns:wpg="http://schemas.microsoft.com/office/word/2010/wordprocessingGroup" xmlns:wpi="http://schemas.microsoft.com/office/word/2010/wordprocessingInk" xmlns:wne="http://schemas.microsoft.com/office/word/2006/wordml" xmlns:wps="http://schemas.microsoft.com/office/word/2010/wordprocessingShape" mc:Ignorable="w14 w15 w16se wp14">
+<w:document xmlns:wpc="http://schemas.microsoft.com/office/word/2010/wordprocessingCanvas" xmlns:mo="http://schemas.microsoft.com/office/mac/office/2008/main" xmlns:mc="http://schemas.openxmlformats.org/markup-compatibility/2006" xmlns:mv="urn:schemas-microsoft-com:mac:vml" xmlns:o="urn:schemas-microsoft-com:office:office" xmlns:r="http://schemas.openxmlformats.org/officeDocument/2006/relationships" xmlns:m="http://schemas.openxmlformats.org/officeDocument/2006/math" xmlns:v="urn:schemas-microsoft-com:vml" xmlns:wp14="http://schemas.microsoft.com/office/word/2010/wordprocessingDrawing" xmlns:wp="http://schemas.openxmlformats.org/drawingml/2006/wordprocessingDrawing" xmlns:w10="urn:schemas-microsoft-com:office:word" xmlns:w="http://schemas.openxmlformats.org/wordprocessingml/2006/main" xmlns:w14="http://schemas.microsoft.com/office/word/2010/wordml" xmlns:w15="http://schemas.microsoft.com/office/word/2012/wordml" xmlns:wpg="http://schemas.microsoft.com/office/word/2010/wordprocessingGroup" xmlns:wpi="http://schemas.microsoft.com/office/word/2010/wordprocessingInk" xmlns:wne="http://schemas.microsoft.com/office/word/2006/wordml" xmlns:wps="http://schemas.microsoft.com/office/word/2010/wordprocessingShape" mc:Ignorable="w14 w15 wp14">
   <w:background w:color="FFFFFF"/>
   <w:body>
     <w:p>
@@ -628,9 +628,7 @@
     </w:p>
     <w:p>
       <w:pPr>
-        <w:widowControl w:val="0"/>
         <w:suppressAutoHyphens w:val="0"/>
-        <w:autoSpaceDE w:val="0"/>
         <w:spacing w:line="360" w:lineRule="auto"/>
         <w:ind w:firstLine="567"/>
         <w:jc w:val="both"/>
@@ -702,6 +700,81 @@
           <w:szCs w:val="28"/>
         </w:rPr>
         <w:t>«Казанский (Приволжский) федеральный университет».</w:t>
+      </w:r>
+      <w:r>
+        <w:rPr>
+          <w:sz w:val="28"/>
+          <w:szCs w:val="28"/>
+        </w:rPr>
+        <w:t xml:space="preserve"> </w:t>
+      </w:r>
+      <w:r>
+        <w:rPr>
+          <w:sz w:val="28"/>
+          <w:szCs w:val="28"/>
+        </w:rPr>
+        <w:t>С 2009 года соискатель работает в ООО «</w:t>
+      </w:r>
+      <w:proofErr w:type="spellStart"/>
+      <w:r>
+        <w:rPr>
+          <w:sz w:val="28"/>
+          <w:szCs w:val="28"/>
+        </w:rPr>
+        <w:t>ДжиДиСи</w:t>
+      </w:r>
+      <w:proofErr w:type="spellEnd"/>
+      <w:r>
+        <w:rPr>
+          <w:sz w:val="28"/>
+          <w:szCs w:val="28"/>
+        </w:rPr>
+        <w:t xml:space="preserve"> </w:t>
+      </w:r>
+      <w:proofErr w:type="spellStart"/>
+      <w:r>
+        <w:rPr>
+          <w:sz w:val="28"/>
+          <w:szCs w:val="28"/>
+        </w:rPr>
+        <w:t>Сервисез</w:t>
+      </w:r>
+      <w:proofErr w:type="spellEnd"/>
+      <w:r>
+        <w:rPr>
+          <w:sz w:val="28"/>
+          <w:szCs w:val="28"/>
+        </w:rPr>
+        <w:t>»</w:t>
+      </w:r>
+      <w:r>
+        <w:rPr>
+          <w:sz w:val="28"/>
+          <w:szCs w:val="28"/>
+        </w:rPr>
+        <w:t xml:space="preserve"> (группа компаний </w:t>
+      </w:r>
+      <w:r>
+        <w:rPr>
+          <w:sz w:val="28"/>
+          <w:szCs w:val="28"/>
+          <w:lang w:val="en-US"/>
+        </w:rPr>
+        <w:t>ICL</w:t>
+      </w:r>
+      <w:r>
+        <w:rPr>
+          <w:sz w:val="28"/>
+          <w:szCs w:val="28"/>
+        </w:rPr>
+        <w:t>)</w:t>
+      </w:r>
+      <w:r>
+        <w:rPr>
+          <w:sz w:val="28"/>
+          <w:szCs w:val="28"/>
+        </w:rPr>
+        <w:t>.</w:t>
       </w:r>
     </w:p>
     <w:p>
@@ -771,7 +844,15 @@
           <w:sz w:val="28"/>
           <w:szCs w:val="28"/>
         </w:rPr>
-        <w:t>«Казанский (Приволжский) федеральный университет»</w:t>
+        <w:t>«Казанский (Приволжский) федеральный универ</w:t>
+      </w:r>
+      <w:r>
+        <w:rPr>
+          <w:sz w:val="28"/>
+          <w:szCs w:val="28"/>
+        </w:rPr>
+        <w:lastRenderedPageBreak/>
+        <w:t>ситет»</w:t>
       </w:r>
       <w:r>
         <w:rPr>
@@ -807,7 +888,6 @@
           <w:sz w:val="28"/>
           <w:szCs w:val="28"/>
         </w:rPr>
-        <w:lastRenderedPageBreak/>
         <w:t xml:space="preserve">Научный руководитель – </w:t>
       </w:r>
       <w:r>
@@ -994,6 +1074,7 @@
           <w:szCs w:val="28"/>
         </w:rPr>
       </w:pPr>
+      <w:proofErr w:type="spellStart"/>
       <w:r>
         <w:rPr>
           <w:b/>
@@ -1001,7 +1082,17 @@
           <w:sz w:val="28"/>
           <w:szCs w:val="28"/>
         </w:rPr>
-        <w:t>Райхлин Вадим Абрамович</w:t>
+        <w:t>Райхлин</w:t>
+      </w:r>
+      <w:proofErr w:type="spellEnd"/>
+      <w:r>
+        <w:rPr>
+          <w:b/>
+          <w:bCs/>
+          <w:sz w:val="28"/>
+          <w:szCs w:val="28"/>
+        </w:rPr>
+        <w:t xml:space="preserve"> Вадим Абрамович</w:t>
       </w:r>
       <w:r>
         <w:rPr>
@@ -1118,8 +1209,18 @@
           <w:sz w:val="28"/>
           <w:szCs w:val="28"/>
         </w:rPr>
-        <w:t xml:space="preserve"> технических наук, доцент кафедры АСУ Национального исследовательского технологического университета МИСиС</w:t>
-      </w:r>
+        <w:t xml:space="preserve"> технических наук, доцент кафедры АСУ Национального исследовательского технологического университета </w:t>
+      </w:r>
+      <w:proofErr w:type="spellStart"/>
+      <w:r>
+        <w:rPr>
+          <w:bCs/>
+          <w:sz w:val="28"/>
+          <w:szCs w:val="28"/>
+        </w:rPr>
+        <w:t>МИСиС</w:t>
+      </w:r>
+      <w:proofErr w:type="spellEnd"/>
       <w:r>
         <w:rPr>
           <w:bCs/>
@@ -1757,7 +1858,16 @@
           <w:sz w:val="28"/>
           <w:szCs w:val="28"/>
         </w:rPr>
-        <w:t xml:space="preserve"> инфраструктуры предприятия [Текст] / А.С. Тощев // Экономика и менеджмент систем управления. </w:t>
+        <w:t xml:space="preserve"> инфраструктуры предприятия </w:t>
+      </w:r>
+      <w:r>
+        <w:rPr>
+          <w:i/>
+          <w:sz w:val="28"/>
+          <w:szCs w:val="28"/>
+        </w:rPr>
+        <w:lastRenderedPageBreak/>
+        <w:t xml:space="preserve">[Текст] / А.С. Тощев // Экономика и менеджмент систем управления. </w:t>
       </w:r>
       <w:r>
         <w:rPr>
@@ -1781,16 +1891,7 @@
           <w:sz w:val="28"/>
           <w:szCs w:val="28"/>
         </w:rPr>
-        <w:t xml:space="preserve">– </w:t>
-      </w:r>
-      <w:r>
-        <w:rPr>
-          <w:i/>
-          <w:sz w:val="28"/>
-          <w:szCs w:val="28"/>
-        </w:rPr>
-        <w:lastRenderedPageBreak/>
-        <w:t>№ </w:t>
+        <w:t>– № </w:t>
       </w:r>
       <w:r>
         <w:rPr>
@@ -1863,7 +1964,27 @@
           <w:szCs w:val="28"/>
           <w:lang w:val="en-US"/>
         </w:rPr>
-        <w:t>Toshchev, A. Thinking lifecycle as an implementation of machine understanding in software maintenance automation domain [Text] / A. Toshchev, M. Talanov // Agent and Multi-Agent Systems: Technologies and Applications: 9th KES International Conference, KES-AMSTA, 2015</w:t>
+        <w:t xml:space="preserve">Toshchev, A. Thinking lifecycle as an implementation of machine understanding in software maintenance automation domain [Text] / A. Toshchev, M. </w:t>
+      </w:r>
+      <w:proofErr w:type="spellStart"/>
+      <w:r>
+        <w:rPr>
+          <w:i/>
+          <w:sz w:val="28"/>
+          <w:szCs w:val="28"/>
+          <w:lang w:val="en-US"/>
+        </w:rPr>
+        <w:t>Talanov</w:t>
+      </w:r>
+      <w:proofErr w:type="spellEnd"/>
+      <w:r>
+        <w:rPr>
+          <w:i/>
+          <w:sz w:val="28"/>
+          <w:szCs w:val="28"/>
+          <w:lang w:val="en-US"/>
+        </w:rPr>
+        <w:t xml:space="preserve"> // Agent and Multi-Agent Systems: Technologies and Applications: 9th KES International Conference, KES-AMSTA, 2015</w:t>
       </w:r>
       <w:r>
         <w:rPr>
@@ -2486,7 +2607,25 @@
           <w:sz w:val="28"/>
           <w:szCs w:val="28"/>
         </w:rPr>
-        <w:t xml:space="preserve"> обработки входящих заявок с помощью искусственного интеллекта и семантических сетей [Текст] / А.С. Тощев, М.О. Таланов // Ученые записки Института социально-гуманитарных знаний. </w:t>
+        <w:t xml:space="preserve"> обработки входящих заявок с помощью искусственного интеллекта и семантических </w:t>
+      </w:r>
+      <w:proofErr w:type="spellStart"/>
+      <w:r>
+        <w:rPr>
+          <w:i/>
+          <w:sz w:val="28"/>
+          <w:szCs w:val="28"/>
+        </w:rPr>
+        <w:t>сетеи</w:t>
+      </w:r>
+      <w:proofErr w:type="spellEnd"/>
+      <w:r>
+        <w:rPr>
+          <w:i/>
+          <w:sz w:val="28"/>
+          <w:szCs w:val="28"/>
+        </w:rPr>
+        <w:t xml:space="preserve">̆ [Текст] / А.С. Тощев, М.О. Таланов // Ученые записки Института социально-гуманитарных знаний. </w:t>
       </w:r>
       <w:r>
         <w:rPr>
@@ -2518,7 +2657,25 @@
           <w:sz w:val="28"/>
           <w:szCs w:val="28"/>
         </w:rPr>
-        <w:t xml:space="preserve">– Вып. № 1(12), Ч. </w:t>
+        <w:t xml:space="preserve">– </w:t>
+      </w:r>
+      <w:proofErr w:type="spellStart"/>
+      <w:r>
+        <w:rPr>
+          <w:i/>
+          <w:sz w:val="28"/>
+          <w:szCs w:val="28"/>
+        </w:rPr>
+        <w:t>Вып</w:t>
+      </w:r>
+      <w:proofErr w:type="spellEnd"/>
+      <w:r>
+        <w:rPr>
+          <w:i/>
+          <w:sz w:val="28"/>
+          <w:szCs w:val="28"/>
+        </w:rPr>
+        <w:t xml:space="preserve">. № 1(12), Ч. </w:t>
       </w:r>
       <w:r>
         <w:rPr>
@@ -2663,17 +2820,266 @@
         <w:ind w:firstLine="567"/>
         <w:jc w:val="both"/>
         <w:rPr>
-          <w:b/>
-          <w:sz w:val="28"/>
-          <w:szCs w:val="28"/>
-        </w:rPr>
-      </w:pPr>
-      <w:r>
-        <w:rPr>
-          <w:sz w:val="28"/>
-          <w:szCs w:val="28"/>
-        </w:rPr>
-        <w:t xml:space="preserve">Диссертационный совет отмечает, что на основании выполненных соискателем исследований: </w:t>
+          <w:sz w:val="28"/>
+          <w:szCs w:val="28"/>
+        </w:rPr>
+      </w:pPr>
+      <w:r>
+        <w:rPr>
+          <w:sz w:val="28"/>
+          <w:szCs w:val="28"/>
+        </w:rPr>
+        <w:t xml:space="preserve">Поступило 3 отзыва на автореферат: отзыв доктора наук, профессора университета </w:t>
+      </w:r>
+      <w:r>
+        <w:rPr>
+          <w:sz w:val="28"/>
+          <w:szCs w:val="28"/>
+          <w:lang w:val="en-US"/>
+        </w:rPr>
+        <w:t>Temple</w:t>
+      </w:r>
+      <w:r>
+        <w:rPr>
+          <w:sz w:val="28"/>
+          <w:szCs w:val="28"/>
+        </w:rPr>
+        <w:t xml:space="preserve">, </w:t>
+      </w:r>
+      <w:r>
+        <w:rPr>
+          <w:sz w:val="28"/>
+          <w:szCs w:val="28"/>
+        </w:rPr>
+        <w:t xml:space="preserve">США, председателя конференции </w:t>
+      </w:r>
+      <w:r>
+        <w:rPr>
+          <w:sz w:val="28"/>
+          <w:szCs w:val="28"/>
+          <w:lang w:val="en-US"/>
+        </w:rPr>
+        <w:t>Artificial</w:t>
+      </w:r>
+      <w:r>
+        <w:rPr>
+          <w:sz w:val="28"/>
+          <w:szCs w:val="28"/>
+        </w:rPr>
+        <w:t xml:space="preserve"> </w:t>
+      </w:r>
+      <w:r>
+        <w:rPr>
+          <w:sz w:val="28"/>
+          <w:szCs w:val="28"/>
+          <w:lang w:val="en-US"/>
+        </w:rPr>
+        <w:t>General</w:t>
+      </w:r>
+      <w:r>
+        <w:rPr>
+          <w:sz w:val="28"/>
+          <w:szCs w:val="28"/>
+        </w:rPr>
+        <w:t xml:space="preserve"> </w:t>
+      </w:r>
+      <w:r>
+        <w:rPr>
+          <w:sz w:val="28"/>
+          <w:szCs w:val="28"/>
+          <w:lang w:val="en-US"/>
+        </w:rPr>
+        <w:t>Intelligence</w:t>
+      </w:r>
+      <w:r>
+        <w:rPr>
+          <w:sz w:val="28"/>
+          <w:szCs w:val="28"/>
+        </w:rPr>
+        <w:t xml:space="preserve"> </w:t>
+      </w:r>
+      <w:proofErr w:type="spellStart"/>
+      <w:r>
+        <w:rPr>
+          <w:sz w:val="28"/>
+          <w:szCs w:val="28"/>
+        </w:rPr>
+        <w:t>Пея</w:t>
+      </w:r>
+      <w:proofErr w:type="spellEnd"/>
+      <w:r>
+        <w:rPr>
+          <w:sz w:val="28"/>
+          <w:szCs w:val="28"/>
+        </w:rPr>
+        <w:t xml:space="preserve"> Вонга</w:t>
+      </w:r>
+      <w:r>
+        <w:rPr>
+          <w:sz w:val="28"/>
+          <w:szCs w:val="28"/>
+        </w:rPr>
+        <w:t xml:space="preserve">; отзыв кандидата наук Николы </w:t>
+      </w:r>
+      <w:proofErr w:type="spellStart"/>
+      <w:r>
+        <w:rPr>
+          <w:sz w:val="28"/>
+          <w:szCs w:val="28"/>
+        </w:rPr>
+        <w:t>Драгони</w:t>
+      </w:r>
+      <w:proofErr w:type="spellEnd"/>
+      <w:r>
+        <w:rPr>
+          <w:sz w:val="28"/>
+          <w:szCs w:val="28"/>
+        </w:rPr>
+        <w:t xml:space="preserve">, профессора кафедры </w:t>
+      </w:r>
+      <w:r>
+        <w:rPr>
+          <w:sz w:val="28"/>
+          <w:szCs w:val="28"/>
+          <w:lang w:val="en-US"/>
+        </w:rPr>
+        <w:t>DTU</w:t>
+      </w:r>
+      <w:r>
+        <w:rPr>
+          <w:sz w:val="28"/>
+          <w:szCs w:val="28"/>
+        </w:rPr>
+        <w:t xml:space="preserve"> </w:t>
+      </w:r>
+      <w:r>
+        <w:rPr>
+          <w:sz w:val="28"/>
+          <w:szCs w:val="28"/>
+          <w:lang w:val="en-US"/>
+        </w:rPr>
+        <w:t>Compute</w:t>
+      </w:r>
+      <w:r>
+        <w:rPr>
+          <w:sz w:val="28"/>
+          <w:szCs w:val="28"/>
+        </w:rPr>
+        <w:t xml:space="preserve"> </w:t>
+      </w:r>
+      <w:r>
+        <w:rPr>
+          <w:sz w:val="28"/>
+          <w:szCs w:val="28"/>
+        </w:rPr>
+        <w:t xml:space="preserve">университета </w:t>
+      </w:r>
+      <w:r>
+        <w:rPr>
+          <w:sz w:val="28"/>
+          <w:szCs w:val="28"/>
+          <w:lang w:val="en-US"/>
+        </w:rPr>
+        <w:t>DTU</w:t>
+      </w:r>
+      <w:r>
+        <w:rPr>
+          <w:sz w:val="28"/>
+          <w:szCs w:val="28"/>
+        </w:rPr>
+        <w:t xml:space="preserve">, </w:t>
+      </w:r>
+      <w:r>
+        <w:rPr>
+          <w:sz w:val="28"/>
+          <w:szCs w:val="28"/>
+        </w:rPr>
+        <w:t>Дания</w:t>
+      </w:r>
+      <w:r>
+        <w:rPr>
+          <w:sz w:val="28"/>
+          <w:szCs w:val="28"/>
+        </w:rPr>
+        <w:t xml:space="preserve">; </w:t>
+      </w:r>
+      <w:r>
+        <w:rPr>
+          <w:sz w:val="28"/>
+          <w:szCs w:val="28"/>
+        </w:rPr>
+        <w:t xml:space="preserve">отзыв </w:t>
+      </w:r>
+      <w:proofErr w:type="spellStart"/>
+      <w:r>
+        <w:rPr>
+          <w:sz w:val="28"/>
+          <w:szCs w:val="28"/>
+        </w:rPr>
+        <w:t>заф</w:t>
+      </w:r>
+      <w:proofErr w:type="spellEnd"/>
+      <w:r>
+        <w:rPr>
+          <w:sz w:val="28"/>
+          <w:szCs w:val="28"/>
+        </w:rPr>
+        <w:t xml:space="preserve">. Кафедрой интеллектуальных систем и управления информационными ресурсами Казанского национального исследовательского технологического университета д.ф.-м.н. </w:t>
+      </w:r>
+      <w:proofErr w:type="spellStart"/>
+      <w:r>
+        <w:rPr>
+          <w:sz w:val="28"/>
+          <w:szCs w:val="28"/>
+        </w:rPr>
+        <w:t>Кирпичникова</w:t>
+      </w:r>
+      <w:proofErr w:type="spellEnd"/>
+      <w:r>
+        <w:rPr>
+          <w:sz w:val="28"/>
+          <w:szCs w:val="28"/>
+        </w:rPr>
+        <w:t xml:space="preserve"> А. П. Все отзы</w:t>
+      </w:r>
+      <w:r>
+        <w:rPr>
+          <w:sz w:val="28"/>
+          <w:szCs w:val="28"/>
+        </w:rPr>
+        <w:lastRenderedPageBreak/>
+        <w:t xml:space="preserve">вы положительные. </w:t>
+      </w:r>
+      <w:bookmarkStart w:id="0" w:name="_GoBack"/>
+      <w:r>
+        <w:rPr>
+          <w:sz w:val="28"/>
+          <w:szCs w:val="28"/>
+        </w:rPr>
+        <w:t>Существенных замечаний нет.</w:t>
+      </w:r>
+      <w:r>
+        <w:rPr>
+          <w:sz w:val="28"/>
+          <w:szCs w:val="28"/>
+        </w:rPr>
+        <w:t xml:space="preserve"> Важно отметить замечание </w:t>
+      </w:r>
+      <w:proofErr w:type="spellStart"/>
+      <w:r>
+        <w:rPr>
+          <w:sz w:val="28"/>
+          <w:szCs w:val="28"/>
+        </w:rPr>
+        <w:t>Кирпичникова</w:t>
+      </w:r>
+      <w:proofErr w:type="spellEnd"/>
+      <w:r>
+        <w:rPr>
+          <w:sz w:val="28"/>
+          <w:szCs w:val="28"/>
+        </w:rPr>
+        <w:t xml:space="preserve"> А.П.:</w:t>
       </w:r>
     </w:p>
     <w:p>
@@ -2690,48 +3096,82 @@
       </w:pPr>
       <w:r>
         <w:rPr>
-          <w:b/>
-          <w:sz w:val="28"/>
-          <w:szCs w:val="28"/>
-        </w:rPr>
-        <w:t>разработана</w:t>
-      </w:r>
-      <w:r>
-        <w:rPr>
-          <w:sz w:val="28"/>
-          <w:szCs w:val="28"/>
-        </w:rPr>
-        <w:t xml:space="preserve"> семантическая модель организации хранения знаний</w:t>
-      </w:r>
-      <w:r>
-        <w:rPr>
-          <w:sz w:val="28"/>
-          <w:szCs w:val="28"/>
-        </w:rPr>
-        <w:t xml:space="preserve">, которая использует </w:t>
-      </w:r>
-      <w:r>
-        <w:rPr>
-          <w:sz w:val="28"/>
-          <w:szCs w:val="28"/>
-        </w:rPr>
-        <w:t xml:space="preserve">в своей основе </w:t>
-      </w:r>
-      <w:r>
-        <w:rPr>
-          <w:sz w:val="28"/>
-          <w:szCs w:val="28"/>
-        </w:rPr>
-        <w:t>графовые базы данных</w:t>
-      </w:r>
-      <w:r>
-        <w:rPr>
-          <w:sz w:val="28"/>
-          <w:szCs w:val="28"/>
-        </w:rPr>
-        <w:t>;</w:t>
+          <w:color w:val="000000" w:themeColor="text1"/>
+          <w:sz w:val="28"/>
+          <w:szCs w:val="28"/>
+        </w:rPr>
+        <w:t>«</w:t>
+      </w:r>
+      <w:r>
+        <w:rPr>
+          <w:color w:val="000000" w:themeColor="text1"/>
+          <w:sz w:val="28"/>
+          <w:szCs w:val="28"/>
+        </w:rPr>
+        <w:t>Представленная система хранения данных и знаний является новой по своей концепции, что дает вклад в развитие теорий баз знаний</w:t>
+      </w:r>
+      <w:r>
+        <w:rPr>
+          <w:color w:val="000000" w:themeColor="text1"/>
+          <w:sz w:val="28"/>
+          <w:szCs w:val="28"/>
+        </w:rPr>
+        <w:t>.</w:t>
+      </w:r>
+      <w:r>
+        <w:rPr>
+          <w:color w:val="000000" w:themeColor="text1"/>
+          <w:sz w:val="28"/>
+          <w:szCs w:val="28"/>
+        </w:rPr>
+        <w:t xml:space="preserve"> Разработанный подход к архитектуре программного обеспечения является новой концепцией построения интеллектуальных информационных систем. Отмечу, что это одна из немногих попыток реализации подходов </w:t>
+      </w:r>
+      <w:proofErr w:type="spellStart"/>
+      <w:r>
+        <w:rPr>
+          <w:color w:val="000000" w:themeColor="text1"/>
+          <w:sz w:val="28"/>
+          <w:szCs w:val="28"/>
+        </w:rPr>
+        <w:t>Марвина</w:t>
+      </w:r>
+      <w:proofErr w:type="spellEnd"/>
+      <w:r>
+        <w:rPr>
+          <w:color w:val="000000" w:themeColor="text1"/>
+          <w:sz w:val="28"/>
+          <w:szCs w:val="28"/>
+        </w:rPr>
+        <w:t xml:space="preserve"> </w:t>
+      </w:r>
+      <w:proofErr w:type="spellStart"/>
+      <w:r>
+        <w:rPr>
+          <w:color w:val="000000" w:themeColor="text1"/>
+          <w:sz w:val="28"/>
+          <w:szCs w:val="28"/>
+        </w:rPr>
+        <w:t>Мински</w:t>
+      </w:r>
+      <w:proofErr w:type="spellEnd"/>
+      <w:r>
+        <w:rPr>
+          <w:color w:val="000000" w:themeColor="text1"/>
+          <w:sz w:val="28"/>
+          <w:szCs w:val="28"/>
+        </w:rPr>
+        <w:t>, которые по заявлению специалистов еще 50-100 лет будут оказывать влияние на развитие ИИ</w:t>
+      </w:r>
+      <w:r>
+        <w:rPr>
+          <w:color w:val="000000" w:themeColor="text1"/>
+          <w:sz w:val="28"/>
+          <w:szCs w:val="28"/>
+        </w:rPr>
+        <w:t>».</w:t>
       </w:r>
     </w:p>
+    <w:bookmarkEnd w:id="0"/>
     <w:p>
       <w:pPr>
         <w:widowControl w:val="0"/>
@@ -2740,60 +3180,17 @@
         <w:ind w:firstLine="567"/>
         <w:jc w:val="both"/>
         <w:rPr>
-          <w:sz w:val="28"/>
-          <w:szCs w:val="28"/>
-        </w:rPr>
-      </w:pPr>
-      <w:r>
-        <w:rPr>
           <w:b/>
           <w:sz w:val="28"/>
           <w:szCs w:val="28"/>
         </w:rPr>
-        <w:t>разработан</w:t>
-      </w:r>
-      <w:r>
-        <w:rPr>
-          <w:b/>
-          <w:sz w:val="28"/>
-          <w:szCs w:val="28"/>
-        </w:rPr>
-        <w:t>ы</w:t>
-      </w:r>
-      <w:r>
-        <w:rPr>
-          <w:sz w:val="28"/>
-          <w:szCs w:val="28"/>
-        </w:rPr>
-        <w:t xml:space="preserve"> </w:t>
-      </w:r>
-      <w:r>
-        <w:rPr>
-          <w:sz w:val="28"/>
-          <w:szCs w:val="28"/>
-        </w:rPr>
-        <w:t xml:space="preserve">модель мышления на основе работ Марвина Мински и принципиально новый подход </w:t>
-      </w:r>
-      <w:r>
-        <w:rPr>
-          <w:sz w:val="28"/>
-          <w:szCs w:val="28"/>
-        </w:rPr>
-        <w:t>к</w:t>
-      </w:r>
-      <w:r>
-        <w:rPr>
-          <w:sz w:val="28"/>
-          <w:szCs w:val="28"/>
-        </w:rPr>
-        <w:t xml:space="preserve"> хранению и управлению базами данных и знаний</w:t>
-      </w:r>
-      <w:r>
-        <w:rPr>
-          <w:sz w:val="28"/>
-          <w:szCs w:val="28"/>
-        </w:rPr>
-        <w:t>;</w:t>
+      </w:pPr>
+      <w:r>
+        <w:rPr>
+          <w:sz w:val="28"/>
+          <w:szCs w:val="28"/>
+        </w:rPr>
+        <w:t xml:space="preserve">Диссертационный совет отмечает, что на основании выполненных соискателем исследований: </w:t>
       </w:r>
     </w:p>
     <w:p>
@@ -2810,218 +3207,55 @@
       </w:pPr>
       <w:r>
         <w:rPr>
-          <w:sz w:val="28"/>
-          <w:szCs w:val="28"/>
-        </w:rPr>
-        <w:t>на базе</w:t>
-      </w:r>
-      <w:r>
-        <w:rPr>
           <w:b/>
           <w:sz w:val="28"/>
           <w:szCs w:val="28"/>
         </w:rPr>
-        <w:t xml:space="preserve"> </w:t>
-      </w:r>
-      <w:r>
-        <w:rPr>
-          <w:sz w:val="28"/>
-          <w:szCs w:val="28"/>
-        </w:rPr>
-        <w:t>предложенной модели, ее методов и алгоритмов</w:t>
-      </w:r>
-      <w:r>
-        <w:rPr>
-          <w:b/>
-          <w:sz w:val="28"/>
-          <w:szCs w:val="28"/>
-        </w:rPr>
-        <w:t xml:space="preserve"> </w:t>
-      </w:r>
-      <w:r>
-        <w:rPr>
-          <w:b/>
-          <w:sz w:val="28"/>
-          <w:szCs w:val="28"/>
-        </w:rPr>
-        <w:t>создана</w:t>
-      </w:r>
-      <w:r>
-        <w:rPr>
-          <w:b/>
-          <w:sz w:val="28"/>
-          <w:szCs w:val="28"/>
-        </w:rPr>
-        <w:t xml:space="preserve"> </w:t>
-      </w:r>
-      <w:r>
-        <w:rPr>
-          <w:sz w:val="28"/>
-          <w:szCs w:val="28"/>
-        </w:rPr>
-        <w:t>п</w:t>
-      </w:r>
-      <w:r>
-        <w:rPr>
-          <w:sz w:val="28"/>
-          <w:szCs w:val="28"/>
-        </w:rPr>
-        <w:t xml:space="preserve">рограммная </w:t>
-      </w:r>
-      <w:r>
-        <w:rPr>
-          <w:sz w:val="28"/>
-          <w:szCs w:val="28"/>
-        </w:rPr>
-        <w:lastRenderedPageBreak/>
-        <w:t>система</w:t>
-      </w:r>
-      <w:r>
-        <w:rPr>
-          <w:sz w:val="28"/>
-          <w:szCs w:val="28"/>
-        </w:rPr>
-        <w:t xml:space="preserve">, </w:t>
-      </w:r>
-      <w:r>
-        <w:rPr>
-          <w:sz w:val="28"/>
-          <w:szCs w:val="28"/>
-        </w:rPr>
-        <w:t xml:space="preserve">зарегистрированная в </w:t>
-      </w:r>
-      <w:r>
-        <w:rPr>
-          <w:sz w:val="28"/>
-          <w:szCs w:val="28"/>
-        </w:rPr>
-        <w:t>Ф</w:t>
-      </w:r>
-      <w:r>
-        <w:rPr>
-          <w:sz w:val="28"/>
-          <w:szCs w:val="28"/>
-        </w:rPr>
-        <w:t xml:space="preserve">едеральной службе по интеллектуальной собственности </w:t>
-      </w:r>
-      <w:r>
-        <w:rPr>
-          <w:sz w:val="28"/>
-          <w:szCs w:val="28"/>
-        </w:rPr>
-        <w:t xml:space="preserve">(Свидетельство </w:t>
-      </w:r>
-      <w:r>
-        <w:rPr>
-          <w:sz w:val="28"/>
-          <w:szCs w:val="28"/>
-        </w:rPr>
-        <w:t>№</w:t>
-      </w:r>
-      <w:r>
-        <w:rPr>
-          <w:sz w:val="28"/>
-          <w:szCs w:val="28"/>
-        </w:rPr>
-        <w:t xml:space="preserve"> 2016618910</w:t>
-      </w:r>
-      <w:r>
-        <w:rPr>
-          <w:sz w:val="28"/>
-          <w:szCs w:val="28"/>
-        </w:rPr>
-        <w:t xml:space="preserve"> </w:t>
-      </w:r>
-      <w:r>
-        <w:rPr>
-          <w:sz w:val="28"/>
-          <w:szCs w:val="28"/>
-        </w:rPr>
-        <w:t xml:space="preserve">от </w:t>
-      </w:r>
-      <w:r>
-        <w:rPr>
-          <w:sz w:val="28"/>
-          <w:szCs w:val="28"/>
-        </w:rPr>
-        <w:t>24 июня 2016 г</w:t>
-      </w:r>
-      <w:r>
-        <w:rPr>
-          <w:sz w:val="28"/>
-          <w:szCs w:val="28"/>
-        </w:rPr>
-        <w:t>);</w:t>
-      </w:r>
-      <w:r>
-        <w:rPr>
-          <w:sz w:val="28"/>
-          <w:szCs w:val="28"/>
-        </w:rPr>
-        <w:t xml:space="preserve"> </w:t>
-      </w:r>
-      <w:r>
-        <w:rPr>
-          <w:sz w:val="28"/>
-          <w:szCs w:val="28"/>
-        </w:rPr>
-        <w:t>эта</w:t>
-      </w:r>
-      <w:r>
-        <w:rPr>
-          <w:sz w:val="28"/>
-          <w:szCs w:val="28"/>
-        </w:rPr>
-        <w:t xml:space="preserve"> программная система</w:t>
-      </w:r>
-      <w:r>
-        <w:rPr>
-          <w:sz w:val="28"/>
-          <w:szCs w:val="28"/>
-        </w:rPr>
-        <w:t xml:space="preserve"> опубликован</w:t>
-      </w:r>
-      <w:r>
-        <w:rPr>
-          <w:sz w:val="28"/>
-          <w:szCs w:val="28"/>
-        </w:rPr>
-        <w:t>а в интернете</w:t>
-      </w:r>
-      <w:r>
-        <w:rPr>
-          <w:sz w:val="28"/>
-          <w:szCs w:val="28"/>
-        </w:rPr>
-        <w:t xml:space="preserve"> как проект с открытым исходным кодом. </w:t>
-      </w:r>
-      <w:r>
-        <w:rPr>
-          <w:sz w:val="28"/>
-          <w:szCs w:val="28"/>
-        </w:rPr>
-        <w:t>Диссертация</w:t>
-      </w:r>
-      <w:r>
-        <w:rPr>
-          <w:sz w:val="28"/>
-          <w:szCs w:val="28"/>
-        </w:rPr>
-        <w:t xml:space="preserve"> также имеет справку о внедрении</w:t>
-      </w:r>
-      <w:r>
-        <w:rPr>
-          <w:sz w:val="28"/>
-          <w:szCs w:val="28"/>
-        </w:rPr>
-        <w:t xml:space="preserve"> полученных результатов</w:t>
-      </w:r>
-      <w:r>
-        <w:rPr>
-          <w:sz w:val="28"/>
-          <w:szCs w:val="28"/>
-        </w:rPr>
-        <w:t>.</w:t>
+        <w:t>разработана</w:t>
+      </w:r>
+      <w:r>
+        <w:rPr>
+          <w:sz w:val="28"/>
+          <w:szCs w:val="28"/>
+        </w:rPr>
+        <w:t xml:space="preserve"> семантическая модель организации хранения знаний</w:t>
+      </w:r>
+      <w:r>
+        <w:rPr>
+          <w:sz w:val="28"/>
+          <w:szCs w:val="28"/>
+        </w:rPr>
+        <w:t xml:space="preserve">, которая использует </w:t>
+      </w:r>
+      <w:r>
+        <w:rPr>
+          <w:sz w:val="28"/>
+          <w:szCs w:val="28"/>
+        </w:rPr>
+        <w:t xml:space="preserve">в своей основе </w:t>
+      </w:r>
+      <w:proofErr w:type="spellStart"/>
+      <w:r>
+        <w:rPr>
+          <w:sz w:val="28"/>
+          <w:szCs w:val="28"/>
+        </w:rPr>
+        <w:t>графовые</w:t>
+      </w:r>
+      <w:proofErr w:type="spellEnd"/>
+      <w:r>
+        <w:rPr>
+          <w:sz w:val="28"/>
+          <w:szCs w:val="28"/>
+        </w:rPr>
+        <w:t xml:space="preserve"> базы данных</w:t>
+      </w:r>
+      <w:r>
+        <w:rPr>
+          <w:sz w:val="28"/>
+          <w:szCs w:val="28"/>
+        </w:rPr>
+        <w:t>;</w:t>
       </w:r>
     </w:p>
     <w:p>
@@ -3042,7 +3276,7 @@
           <w:sz w:val="28"/>
           <w:szCs w:val="28"/>
         </w:rPr>
-        <w:t>Практическая</w:t>
+        <w:t>разработан</w:t>
       </w:r>
       <w:r>
         <w:rPr>
@@ -3050,77 +3284,74 @@
           <w:sz w:val="28"/>
           <w:szCs w:val="28"/>
         </w:rPr>
-        <w:t xml:space="preserve"> значимость</w:t>
-      </w:r>
-      <w:r>
-        <w:rPr>
-          <w:sz w:val="28"/>
-          <w:szCs w:val="28"/>
-        </w:rPr>
-        <w:t xml:space="preserve"> проведенных исследований заключается в том, что</w:t>
-      </w:r>
-      <w:r>
-        <w:rPr>
-          <w:sz w:val="28"/>
-          <w:szCs w:val="28"/>
-        </w:rPr>
-        <w:t xml:space="preserve"> разработанная </w:t>
-      </w:r>
-      <w:r>
-        <w:rPr>
-          <w:sz w:val="28"/>
-          <w:szCs w:val="28"/>
-        </w:rPr>
-        <w:t xml:space="preserve">программная </w:t>
-      </w:r>
-      <w:r>
-        <w:rPr>
-          <w:sz w:val="28"/>
-          <w:szCs w:val="28"/>
-        </w:rPr>
-        <w:t>система может использоваться для интеллектуального анализа информации</w:t>
-      </w:r>
-      <w:r>
-        <w:rPr>
-          <w:sz w:val="28"/>
-          <w:szCs w:val="28"/>
-        </w:rPr>
-        <w:t>, содержащейся в запросе, поступающем в информационную систему,</w:t>
-      </w:r>
-      <w:r>
-        <w:rPr>
-          <w:sz w:val="28"/>
-          <w:szCs w:val="28"/>
-        </w:rPr>
-        <w:t xml:space="preserve"> и поиска </w:t>
-      </w:r>
-      <w:r>
-        <w:rPr>
-          <w:sz w:val="28"/>
-          <w:szCs w:val="28"/>
-        </w:rPr>
-        <w:t xml:space="preserve">по этому запросу соответствующего </w:t>
-      </w:r>
-      <w:r>
-        <w:rPr>
-          <w:sz w:val="28"/>
-          <w:szCs w:val="28"/>
-        </w:rPr>
-        <w:t>решения</w:t>
-      </w:r>
-      <w:r>
-        <w:rPr>
-          <w:sz w:val="28"/>
-          <w:szCs w:val="28"/>
-        </w:rPr>
-        <w:t>, удовлетворяющего пользователя</w:t>
-      </w:r>
-      <w:r>
-        <w:rPr>
-          <w:sz w:val="28"/>
-          <w:szCs w:val="28"/>
-        </w:rPr>
-        <w:t xml:space="preserve">. </w:t>
+        <w:t>ы</w:t>
+      </w:r>
+      <w:r>
+        <w:rPr>
+          <w:sz w:val="28"/>
+          <w:szCs w:val="28"/>
+        </w:rPr>
+        <w:t xml:space="preserve"> </w:t>
+      </w:r>
+      <w:r>
+        <w:rPr>
+          <w:sz w:val="28"/>
+          <w:szCs w:val="28"/>
+        </w:rPr>
+        <w:t xml:space="preserve">модель мышления на основе работ </w:t>
+      </w:r>
+      <w:proofErr w:type="spellStart"/>
+      <w:r>
+        <w:rPr>
+          <w:sz w:val="28"/>
+          <w:szCs w:val="28"/>
+        </w:rPr>
+        <w:t>Марвина</w:t>
+      </w:r>
+      <w:proofErr w:type="spellEnd"/>
+      <w:r>
+        <w:rPr>
+          <w:sz w:val="28"/>
+          <w:szCs w:val="28"/>
+        </w:rPr>
+        <w:t xml:space="preserve"> </w:t>
+      </w:r>
+      <w:proofErr w:type="spellStart"/>
+      <w:r>
+        <w:rPr>
+          <w:sz w:val="28"/>
+          <w:szCs w:val="28"/>
+        </w:rPr>
+        <w:t>Мински</w:t>
+      </w:r>
+      <w:proofErr w:type="spellEnd"/>
+      <w:r>
+        <w:rPr>
+          <w:sz w:val="28"/>
+          <w:szCs w:val="28"/>
+        </w:rPr>
+        <w:t xml:space="preserve"> и принципиально новый подход </w:t>
+      </w:r>
+      <w:r>
+        <w:rPr>
+          <w:sz w:val="28"/>
+          <w:szCs w:val="28"/>
+        </w:rPr>
+        <w:t>к</w:t>
+      </w:r>
+      <w:r>
+        <w:rPr>
+          <w:sz w:val="28"/>
+          <w:szCs w:val="28"/>
+        </w:rPr>
+        <w:t xml:space="preserve"> хранению и управлению базами данных и знаний</w:t>
+      </w:r>
+      <w:r>
+        <w:rPr>
+          <w:sz w:val="28"/>
+          <w:szCs w:val="28"/>
+        </w:rPr>
+        <w:t>;</w:t>
       </w:r>
     </w:p>
     <w:p>
@@ -3137,17 +3368,17 @@
       </w:pPr>
       <w:r>
         <w:rPr>
+          <w:sz w:val="28"/>
+          <w:szCs w:val="28"/>
+        </w:rPr>
+        <w:t>на базе</w:t>
+      </w:r>
+      <w:r>
+        <w:rPr>
           <w:b/>
           <w:sz w:val="28"/>
           <w:szCs w:val="28"/>
         </w:rPr>
-        <w:t>Значение полученных соискателем результатов исследований для практики</w:t>
-      </w:r>
-      <w:r>
-        <w:rPr>
-          <w:sz w:val="28"/>
-          <w:szCs w:val="28"/>
-        </w:rPr>
         <w:t xml:space="preserve"> </w:t>
       </w:r>
       <w:r>
@@ -3155,38 +3386,11 @@
           <w:sz w:val="28"/>
           <w:szCs w:val="28"/>
         </w:rPr>
-        <w:t>состоит в том</w:t>
-      </w:r>
-      <w:r>
-        <w:rPr>
-          <w:sz w:val="28"/>
-          <w:szCs w:val="28"/>
-        </w:rPr>
-        <w:t xml:space="preserve">, что </w:t>
-      </w:r>
-      <w:r>
-        <w:rPr>
-          <w:sz w:val="28"/>
-          <w:szCs w:val="28"/>
-        </w:rPr>
-        <w:t xml:space="preserve">информационные модели, </w:t>
-      </w:r>
-      <w:r>
-        <w:rPr>
-          <w:sz w:val="28"/>
-          <w:szCs w:val="28"/>
-        </w:rPr>
-        <w:t>ра</w:t>
-      </w:r>
-      <w:r>
-        <w:rPr>
-          <w:sz w:val="28"/>
-          <w:szCs w:val="28"/>
-        </w:rPr>
-        <w:t>зработанные в диссертации,</w:t>
-      </w:r>
-      <w:r>
-        <w:rPr>
+        <w:t>предложенной модели, ее методов и алгоритмов</w:t>
+      </w:r>
+      <w:r>
+        <w:rPr>
+          <w:b/>
           <w:sz w:val="28"/>
           <w:szCs w:val="28"/>
         </w:rPr>
@@ -3194,31 +3398,180 @@
       </w:r>
       <w:r>
         <w:rPr>
-          <w:sz w:val="28"/>
-          <w:szCs w:val="28"/>
-        </w:rPr>
-        <w:t xml:space="preserve">могут применяться в проектах по </w:t>
-      </w:r>
-      <w:r>
-        <w:rPr>
-          <w:sz w:val="28"/>
-          <w:szCs w:val="28"/>
-        </w:rPr>
-        <w:t xml:space="preserve">организации базы знаний и разрешению </w:t>
-      </w:r>
-      <w:r>
-        <w:rPr>
-          <w:sz w:val="28"/>
-          <w:szCs w:val="28"/>
-        </w:rPr>
-        <w:t xml:space="preserve">информационных </w:t>
-      </w:r>
-      <w:r>
-        <w:rPr>
-          <w:sz w:val="28"/>
-          <w:szCs w:val="28"/>
-        </w:rPr>
-        <w:t>запросов разного характера</w:t>
+          <w:b/>
+          <w:sz w:val="28"/>
+          <w:szCs w:val="28"/>
+        </w:rPr>
+        <w:t>создана</w:t>
+      </w:r>
+      <w:r>
+        <w:rPr>
+          <w:b/>
+          <w:sz w:val="28"/>
+          <w:szCs w:val="28"/>
+        </w:rPr>
+        <w:t xml:space="preserve"> </w:t>
+      </w:r>
+      <w:r>
+        <w:rPr>
+          <w:sz w:val="28"/>
+          <w:szCs w:val="28"/>
+        </w:rPr>
+        <w:t>п</w:t>
+      </w:r>
+      <w:r>
+        <w:rPr>
+          <w:sz w:val="28"/>
+          <w:szCs w:val="28"/>
+        </w:rPr>
+        <w:t xml:space="preserve">рограммная </w:t>
+      </w:r>
+      <w:r>
+        <w:rPr>
+          <w:sz w:val="28"/>
+          <w:szCs w:val="28"/>
+        </w:rPr>
+        <w:t>система</w:t>
+      </w:r>
+      <w:r>
+        <w:rPr>
+          <w:sz w:val="28"/>
+          <w:szCs w:val="28"/>
+        </w:rPr>
+        <w:t xml:space="preserve">, </w:t>
+      </w:r>
+      <w:r>
+        <w:rPr>
+          <w:sz w:val="28"/>
+          <w:szCs w:val="28"/>
+        </w:rPr>
+        <w:t xml:space="preserve">зарегистрированная в </w:t>
+      </w:r>
+      <w:r>
+        <w:rPr>
+          <w:sz w:val="28"/>
+          <w:szCs w:val="28"/>
+        </w:rPr>
+        <w:t>Ф</w:t>
+      </w:r>
+      <w:r>
+        <w:rPr>
+          <w:sz w:val="28"/>
+          <w:szCs w:val="28"/>
+        </w:rPr>
+        <w:t xml:space="preserve">едеральной службе по интеллектуальной собственности </w:t>
+      </w:r>
+      <w:r>
+        <w:rPr>
+          <w:sz w:val="28"/>
+          <w:szCs w:val="28"/>
+        </w:rPr>
+        <w:t xml:space="preserve">(Свидетельство </w:t>
+      </w:r>
+      <w:r>
+        <w:rPr>
+          <w:sz w:val="28"/>
+          <w:szCs w:val="28"/>
+        </w:rPr>
+        <w:t>№</w:t>
+      </w:r>
+      <w:r>
+        <w:rPr>
+          <w:sz w:val="28"/>
+          <w:szCs w:val="28"/>
+        </w:rPr>
+        <w:t xml:space="preserve"> 2016618910</w:t>
+      </w:r>
+      <w:r>
+        <w:rPr>
+          <w:sz w:val="28"/>
+          <w:szCs w:val="28"/>
+        </w:rPr>
+        <w:t xml:space="preserve"> </w:t>
+      </w:r>
+      <w:r>
+        <w:rPr>
+          <w:sz w:val="28"/>
+          <w:szCs w:val="28"/>
+        </w:rPr>
+        <w:t xml:space="preserve">от </w:t>
+      </w:r>
+      <w:r>
+        <w:rPr>
+          <w:sz w:val="28"/>
+          <w:szCs w:val="28"/>
+        </w:rPr>
+        <w:t>24 июня 2016 г</w:t>
+      </w:r>
+      <w:r>
+        <w:rPr>
+          <w:sz w:val="28"/>
+          <w:szCs w:val="28"/>
+        </w:rPr>
+        <w:t>);</w:t>
+      </w:r>
+      <w:r>
+        <w:rPr>
+          <w:sz w:val="28"/>
+          <w:szCs w:val="28"/>
+        </w:rPr>
+        <w:t xml:space="preserve"> </w:t>
+      </w:r>
+      <w:r>
+        <w:rPr>
+          <w:sz w:val="28"/>
+          <w:szCs w:val="28"/>
+        </w:rPr>
+        <w:t>эта</w:t>
+      </w:r>
+      <w:r>
+        <w:rPr>
+          <w:sz w:val="28"/>
+          <w:szCs w:val="28"/>
+        </w:rPr>
+        <w:t xml:space="preserve"> программная система</w:t>
+      </w:r>
+      <w:r>
+        <w:rPr>
+          <w:sz w:val="28"/>
+          <w:szCs w:val="28"/>
+        </w:rPr>
+        <w:t xml:space="preserve"> опубликован</w:t>
+      </w:r>
+      <w:r>
+        <w:rPr>
+          <w:sz w:val="28"/>
+          <w:szCs w:val="28"/>
+        </w:rPr>
+        <w:t>а в интернете</w:t>
+      </w:r>
+      <w:r>
+        <w:rPr>
+          <w:sz w:val="28"/>
+          <w:szCs w:val="28"/>
+        </w:rPr>
+        <w:t xml:space="preserve"> как проект с открытым исходным кодом. </w:t>
+      </w:r>
+      <w:r>
+        <w:rPr>
+          <w:sz w:val="28"/>
+          <w:szCs w:val="28"/>
+        </w:rPr>
+        <w:t>Диссертация</w:t>
+      </w:r>
+      <w:r>
+        <w:rPr>
+          <w:sz w:val="28"/>
+          <w:szCs w:val="28"/>
+        </w:rPr>
+        <w:t xml:space="preserve"> также имеет справку о внедрении</w:t>
+      </w:r>
+      <w:r>
+        <w:rPr>
+          <w:sz w:val="28"/>
+          <w:szCs w:val="28"/>
+        </w:rPr>
+        <w:t xml:space="preserve"> полученных результатов</w:t>
       </w:r>
       <w:r>
         <w:rPr>
@@ -3226,13 +3579,6 @@
           <w:szCs w:val="28"/>
         </w:rPr>
         <w:t>.</w:t>
-      </w:r>
-      <w:r>
-        <w:rPr>
-          <w:sz w:val="28"/>
-          <w:szCs w:val="28"/>
-        </w:rPr>
-        <w:t xml:space="preserve"> </w:t>
       </w:r>
     </w:p>
     <w:p>
@@ -3243,83 +3589,95 @@
         <w:ind w:firstLine="567"/>
         <w:jc w:val="both"/>
         <w:rPr>
+          <w:sz w:val="28"/>
+          <w:szCs w:val="28"/>
+        </w:rPr>
+      </w:pPr>
+      <w:r>
+        <w:rPr>
           <w:b/>
           <w:sz w:val="28"/>
           <w:szCs w:val="28"/>
         </w:rPr>
-      </w:pPr>
-      <w:r>
-        <w:rPr>
-          <w:sz w:val="28"/>
-          <w:szCs w:val="28"/>
-        </w:rPr>
-        <w:t xml:space="preserve">Следует подчеркнуть наличие внешних отзывов </w:t>
-      </w:r>
-      <w:r>
-        <w:rPr>
-          <w:sz w:val="28"/>
-          <w:szCs w:val="28"/>
-        </w:rPr>
-        <w:t xml:space="preserve">на диссертационную работу, поступивших </w:t>
-      </w:r>
-      <w:r>
-        <w:rPr>
-          <w:sz w:val="28"/>
-          <w:szCs w:val="28"/>
-        </w:rPr>
-        <w:t xml:space="preserve">от зарубежных коллег, включая ведущего ученого в области искусственного интеллекта, сопредседателя конференции </w:t>
-      </w:r>
-      <w:r>
-        <w:rPr>
-          <w:sz w:val="28"/>
-          <w:szCs w:val="28"/>
-          <w:lang w:val="en-US"/>
-        </w:rPr>
-        <w:t>Artificial</w:t>
-      </w:r>
-      <w:r>
-        <w:rPr>
-          <w:sz w:val="28"/>
-          <w:szCs w:val="28"/>
-        </w:rPr>
-        <w:t xml:space="preserve"> </w:t>
-      </w:r>
-      <w:r>
-        <w:rPr>
-          <w:sz w:val="28"/>
-          <w:szCs w:val="28"/>
-          <w:lang w:val="en-US"/>
-        </w:rPr>
-        <w:t>Global</w:t>
-      </w:r>
-      <w:r>
-        <w:rPr>
-          <w:sz w:val="28"/>
-          <w:szCs w:val="28"/>
-        </w:rPr>
-        <w:t xml:space="preserve"> </w:t>
-      </w:r>
-      <w:r>
-        <w:rPr>
-          <w:sz w:val="28"/>
-          <w:szCs w:val="28"/>
-          <w:lang w:val="en-US"/>
-        </w:rPr>
-        <w:t>Intelligence</w:t>
-      </w:r>
-      <w:r>
-        <w:rPr>
-          <w:sz w:val="28"/>
-          <w:szCs w:val="28"/>
-        </w:rPr>
-        <w:t xml:space="preserve">, </w:t>
-      </w:r>
-      <w:r>
-        <w:rPr>
-          <w:sz w:val="28"/>
-          <w:szCs w:val="28"/>
-        </w:rPr>
-        <w:t>профессора университета Темпл (США) Пея Вонга, который отметил весомый научный вклад работы в развитие моделей мышления.</w:t>
+        <w:t>Практическая</w:t>
+      </w:r>
+      <w:r>
+        <w:rPr>
+          <w:b/>
+          <w:sz w:val="28"/>
+          <w:szCs w:val="28"/>
+        </w:rPr>
+        <w:t xml:space="preserve"> значимость</w:t>
+      </w:r>
+      <w:r>
+        <w:rPr>
+          <w:sz w:val="28"/>
+          <w:szCs w:val="28"/>
+        </w:rPr>
+        <w:t xml:space="preserve"> проведенных исследований заключается в том, что</w:t>
+      </w:r>
+      <w:r>
+        <w:rPr>
+          <w:sz w:val="28"/>
+          <w:szCs w:val="28"/>
+        </w:rPr>
+        <w:t xml:space="preserve"> разработанная </w:t>
+      </w:r>
+      <w:r>
+        <w:rPr>
+          <w:sz w:val="28"/>
+          <w:szCs w:val="28"/>
+        </w:rPr>
+        <w:t xml:space="preserve">программная </w:t>
+      </w:r>
+      <w:r>
+        <w:rPr>
+          <w:sz w:val="28"/>
+          <w:szCs w:val="28"/>
+        </w:rPr>
+        <w:t>система может использоваться для интеллектуального анализа информации</w:t>
+      </w:r>
+      <w:r>
+        <w:rPr>
+          <w:sz w:val="28"/>
+          <w:szCs w:val="28"/>
+        </w:rPr>
+        <w:t>, содержащейся в запросе, поступающем в информационную систему,</w:t>
+      </w:r>
+      <w:r>
+        <w:rPr>
+          <w:sz w:val="28"/>
+          <w:szCs w:val="28"/>
+        </w:rPr>
+        <w:t xml:space="preserve"> и поиска </w:t>
+      </w:r>
+      <w:r>
+        <w:rPr>
+          <w:sz w:val="28"/>
+          <w:szCs w:val="28"/>
+        </w:rPr>
+        <w:t xml:space="preserve">по этому запросу соответствующего </w:t>
+      </w:r>
+      <w:r>
+        <w:rPr>
+          <w:sz w:val="28"/>
+          <w:szCs w:val="28"/>
+        </w:rPr>
+        <w:t>решения</w:t>
+      </w:r>
+      <w:r>
+        <w:rPr>
+          <w:sz w:val="28"/>
+          <w:szCs w:val="28"/>
+        </w:rPr>
+        <w:t>, удовлетворяющего пользователя</w:t>
+      </w:r>
+      <w:r>
+        <w:rPr>
+          <w:sz w:val="28"/>
+          <w:szCs w:val="28"/>
+        </w:rPr>
+        <w:t xml:space="preserve">. </w:t>
       </w:r>
     </w:p>
     <w:p>
@@ -3330,40 +3688,108 @@
         <w:ind w:firstLine="567"/>
         <w:jc w:val="both"/>
         <w:rPr>
+          <w:sz w:val="28"/>
+          <w:szCs w:val="28"/>
+        </w:rPr>
+      </w:pPr>
+      <w:r>
+        <w:rPr>
           <w:b/>
-          <w:bCs/>
-          <w:sz w:val="28"/>
-          <w:szCs w:val="28"/>
-        </w:rPr>
-      </w:pPr>
-      <w:r>
-        <w:rPr>
-          <w:b/>
-          <w:sz w:val="28"/>
-          <w:szCs w:val="28"/>
-        </w:rPr>
-        <w:t>Оценка достоверности результатов</w:t>
-      </w:r>
-      <w:r>
-        <w:rPr>
-          <w:sz w:val="28"/>
-          <w:szCs w:val="28"/>
-        </w:rPr>
-        <w:t xml:space="preserve"> диссертации выявила</w:t>
-      </w:r>
-      <w:r>
-        <w:rPr>
-          <w:sz w:val="28"/>
-          <w:szCs w:val="28"/>
-        </w:rPr>
-        <w:t xml:space="preserve"> следующее</w:t>
-      </w:r>
-      <w:r>
-        <w:rPr>
-          <w:sz w:val="28"/>
-          <w:szCs w:val="28"/>
-        </w:rPr>
-        <w:t>:</w:t>
+          <w:sz w:val="28"/>
+          <w:szCs w:val="28"/>
+        </w:rPr>
+        <w:t>Значение полученных соискателем результатов исследований для практики</w:t>
+      </w:r>
+      <w:r>
+        <w:rPr>
+          <w:sz w:val="28"/>
+          <w:szCs w:val="28"/>
+        </w:rPr>
+        <w:t xml:space="preserve"> </w:t>
+      </w:r>
+      <w:r>
+        <w:rPr>
+          <w:sz w:val="28"/>
+          <w:szCs w:val="28"/>
+        </w:rPr>
+        <w:t>состоит в том</w:t>
+      </w:r>
+      <w:r>
+        <w:rPr>
+          <w:sz w:val="28"/>
+          <w:szCs w:val="28"/>
+        </w:rPr>
+        <w:t xml:space="preserve">, что </w:t>
+      </w:r>
+      <w:r>
+        <w:rPr>
+          <w:sz w:val="28"/>
+          <w:szCs w:val="28"/>
+        </w:rPr>
+        <w:t xml:space="preserve">информационные модели, </w:t>
+      </w:r>
+      <w:r>
+        <w:rPr>
+          <w:sz w:val="28"/>
+          <w:szCs w:val="28"/>
+        </w:rPr>
+        <w:t>ра</w:t>
+      </w:r>
+      <w:r>
+        <w:rPr>
+          <w:sz w:val="28"/>
+          <w:szCs w:val="28"/>
+        </w:rPr>
+        <w:t>зработанные в диссертации,</w:t>
+      </w:r>
+      <w:r>
+        <w:rPr>
+          <w:sz w:val="28"/>
+          <w:szCs w:val="28"/>
+        </w:rPr>
+        <w:t xml:space="preserve"> </w:t>
+      </w:r>
+      <w:r>
+        <w:rPr>
+          <w:sz w:val="28"/>
+          <w:szCs w:val="28"/>
+        </w:rPr>
+        <w:t xml:space="preserve">могут применяться в проектах по </w:t>
+      </w:r>
+      <w:r>
+        <w:rPr>
+          <w:sz w:val="28"/>
+          <w:szCs w:val="28"/>
+        </w:rPr>
+        <w:t xml:space="preserve">организации базы знаний и разрешению </w:t>
+      </w:r>
+      <w:r>
+        <w:rPr>
+          <w:sz w:val="28"/>
+          <w:szCs w:val="28"/>
+        </w:rPr>
+        <w:t xml:space="preserve">информационных </w:t>
+      </w:r>
+      <w:r>
+        <w:rPr>
+          <w:sz w:val="28"/>
+          <w:szCs w:val="28"/>
+        </w:rPr>
+        <w:t>запросов разного характера</w:t>
+      </w:r>
+      <w:r>
+        <w:rPr>
+          <w:sz w:val="28"/>
+          <w:szCs w:val="28"/>
+        </w:rPr>
+        <w:t>.</w:t>
+      </w:r>
+      <w:r>
+        <w:rPr>
+          <w:sz w:val="28"/>
+          <w:szCs w:val="28"/>
+        </w:rPr>
+        <w:t xml:space="preserve"> </w:t>
       </w:r>
     </w:p>
     <w:p>
@@ -3375,61 +3801,106 @@
         <w:jc w:val="both"/>
         <w:rPr>
           <w:b/>
-          <w:bCs/>
-          <w:sz w:val="28"/>
-          <w:szCs w:val="28"/>
-        </w:rPr>
-      </w:pPr>
-      <w:r>
-        <w:rPr>
-          <w:b/>
-          <w:bCs/>
-          <w:sz w:val="28"/>
-          <w:szCs w:val="28"/>
-        </w:rPr>
-        <w:t>теоретические результаты диссертации базируются</w:t>
-      </w:r>
-      <w:r>
-        <w:rPr>
-          <w:sz w:val="28"/>
-          <w:szCs w:val="28"/>
-        </w:rPr>
-        <w:t xml:space="preserve"> на теории </w:t>
-      </w:r>
-      <w:r>
-        <w:rPr>
-          <w:sz w:val="28"/>
-          <w:szCs w:val="28"/>
-        </w:rPr>
-        <w:t>машинного обучения</w:t>
-      </w:r>
-      <w:r>
-        <w:rPr>
-          <w:sz w:val="28"/>
-          <w:szCs w:val="28"/>
-        </w:rPr>
-        <w:t xml:space="preserve"> и </w:t>
-      </w:r>
-      <w:r>
-        <w:rPr>
-          <w:sz w:val="28"/>
-          <w:szCs w:val="28"/>
-        </w:rPr>
-        <w:t>теории</w:t>
-      </w:r>
-      <w:r>
-        <w:rPr>
-          <w:sz w:val="28"/>
-          <w:szCs w:val="28"/>
-        </w:rPr>
-        <w:t xml:space="preserve"> массового обслуживания</w:t>
-      </w:r>
-      <w:r>
-        <w:rPr>
-          <w:sz w:val="28"/>
-          <w:szCs w:val="28"/>
-        </w:rPr>
-        <w:t>;</w:t>
+          <w:sz w:val="28"/>
+          <w:szCs w:val="28"/>
+        </w:rPr>
+      </w:pPr>
+      <w:r>
+        <w:rPr>
+          <w:sz w:val="28"/>
+          <w:szCs w:val="28"/>
+        </w:rPr>
+        <w:t xml:space="preserve">Следует подчеркнуть наличие внешних отзывов </w:t>
+      </w:r>
+      <w:r>
+        <w:rPr>
+          <w:sz w:val="28"/>
+          <w:szCs w:val="28"/>
+        </w:rPr>
+        <w:t xml:space="preserve">на диссертационную работу, поступивших </w:t>
+      </w:r>
+      <w:r>
+        <w:rPr>
+          <w:sz w:val="28"/>
+          <w:szCs w:val="28"/>
+        </w:rPr>
+        <w:t>от зарубежных коллег, включая ведущего ученого в области искус</w:t>
+      </w:r>
+      <w:r>
+        <w:rPr>
+          <w:sz w:val="28"/>
+          <w:szCs w:val="28"/>
+        </w:rPr>
+        <w:lastRenderedPageBreak/>
+        <w:t xml:space="preserve">ственного интеллекта, сопредседателя конференции </w:t>
+      </w:r>
+      <w:r>
+        <w:rPr>
+          <w:sz w:val="28"/>
+          <w:szCs w:val="28"/>
+          <w:lang w:val="en-US"/>
+        </w:rPr>
+        <w:t>Artificial</w:t>
+      </w:r>
+      <w:r>
+        <w:rPr>
+          <w:sz w:val="28"/>
+          <w:szCs w:val="28"/>
+        </w:rPr>
+        <w:t xml:space="preserve"> </w:t>
+      </w:r>
+      <w:r>
+        <w:rPr>
+          <w:sz w:val="28"/>
+          <w:szCs w:val="28"/>
+          <w:lang w:val="en-US"/>
+        </w:rPr>
+        <w:t>Global</w:t>
+      </w:r>
+      <w:r>
+        <w:rPr>
+          <w:sz w:val="28"/>
+          <w:szCs w:val="28"/>
+        </w:rPr>
+        <w:t xml:space="preserve"> </w:t>
+      </w:r>
+      <w:r>
+        <w:rPr>
+          <w:sz w:val="28"/>
+          <w:szCs w:val="28"/>
+          <w:lang w:val="en-US"/>
+        </w:rPr>
+        <w:t>Intelligence</w:t>
+      </w:r>
+      <w:r>
+        <w:rPr>
+          <w:sz w:val="28"/>
+          <w:szCs w:val="28"/>
+        </w:rPr>
+        <w:t xml:space="preserve">, </w:t>
+      </w:r>
+      <w:r>
+        <w:rPr>
+          <w:sz w:val="28"/>
+          <w:szCs w:val="28"/>
+        </w:rPr>
+        <w:t xml:space="preserve">профессора университета Темпл (США) </w:t>
+      </w:r>
+      <w:proofErr w:type="spellStart"/>
+      <w:r>
+        <w:rPr>
+          <w:sz w:val="28"/>
+          <w:szCs w:val="28"/>
+        </w:rPr>
+        <w:t>Пея</w:t>
+      </w:r>
+      <w:proofErr w:type="spellEnd"/>
+      <w:r>
+        <w:rPr>
+          <w:sz w:val="28"/>
+          <w:szCs w:val="28"/>
+        </w:rPr>
+        <w:t xml:space="preserve"> Вонга, который отметил весомый научный вклад работы в развитие моделей мышления.</w:t>
       </w:r>
     </w:p>
     <w:p>
@@ -3440,24 +3911,40 @@
         <w:ind w:firstLine="567"/>
         <w:jc w:val="both"/>
         <w:rPr>
-          <w:sz w:val="28"/>
-          <w:szCs w:val="28"/>
-        </w:rPr>
-      </w:pPr>
-      <w:r>
-        <w:rPr>
           <w:b/>
-          <w:sz w:val="28"/>
-          <w:szCs w:val="28"/>
-        </w:rPr>
-        <w:t xml:space="preserve">использовано </w:t>
-      </w:r>
-      <w:r>
-        <w:rPr>
-          <w:sz w:val="28"/>
-          <w:szCs w:val="28"/>
-        </w:rPr>
-        <w:t>сравнение авторских результатов с результатами, полученными ранее как отечественными, так и зарубежными исследователями;</w:t>
+          <w:bCs/>
+          <w:sz w:val="28"/>
+          <w:szCs w:val="28"/>
+        </w:rPr>
+      </w:pPr>
+      <w:r>
+        <w:rPr>
+          <w:b/>
+          <w:sz w:val="28"/>
+          <w:szCs w:val="28"/>
+        </w:rPr>
+        <w:t>Оценка достоверности результатов</w:t>
+      </w:r>
+      <w:r>
+        <w:rPr>
+          <w:sz w:val="28"/>
+          <w:szCs w:val="28"/>
+        </w:rPr>
+        <w:t xml:space="preserve"> диссертации выявила</w:t>
+      </w:r>
+      <w:r>
+        <w:rPr>
+          <w:sz w:val="28"/>
+          <w:szCs w:val="28"/>
+        </w:rPr>
+        <w:t xml:space="preserve"> следующее</w:t>
+      </w:r>
+      <w:r>
+        <w:rPr>
+          <w:sz w:val="28"/>
+          <w:szCs w:val="28"/>
+        </w:rPr>
+        <w:t>:</w:t>
       </w:r>
     </w:p>
     <w:p>
@@ -3477,67 +3964,46 @@
       <w:r>
         <w:rPr>
           <w:b/>
-          <w:sz w:val="28"/>
-          <w:szCs w:val="28"/>
-        </w:rPr>
-        <w:t xml:space="preserve">идеи </w:t>
-      </w:r>
-      <w:r>
-        <w:rPr>
-          <w:b/>
-          <w:sz w:val="28"/>
-          <w:szCs w:val="28"/>
-        </w:rPr>
-        <w:t xml:space="preserve">проведенного исследования </w:t>
-      </w:r>
-      <w:r>
-        <w:rPr>
-          <w:sz w:val="28"/>
-          <w:szCs w:val="28"/>
-        </w:rPr>
-        <w:t>базиру</w:t>
-      </w:r>
-      <w:r>
-        <w:rPr>
-          <w:sz w:val="28"/>
-          <w:szCs w:val="28"/>
-        </w:rPr>
-        <w:t>ю</w:t>
-      </w:r>
-      <w:r>
-        <w:rPr>
-          <w:sz w:val="28"/>
-          <w:szCs w:val="28"/>
-        </w:rPr>
-        <w:t>тся</w:t>
-      </w:r>
-      <w:r>
-        <w:rPr>
-          <w:sz w:val="28"/>
-          <w:szCs w:val="28"/>
-        </w:rPr>
-        <w:t xml:space="preserve"> на моделях из теории информации, вероятностных машин состояний</w:t>
-      </w:r>
-      <w:r>
-        <w:rPr>
-          <w:sz w:val="28"/>
-          <w:szCs w:val="28"/>
-        </w:rPr>
-        <w:t>, дискретной математики, а именно</w:t>
-      </w:r>
-      <w:r>
-        <w:rPr>
-          <w:sz w:val="28"/>
-          <w:szCs w:val="28"/>
-        </w:rPr>
-        <w:t>,</w:t>
-      </w:r>
-      <w:r>
-        <w:rPr>
-          <w:sz w:val="28"/>
-          <w:szCs w:val="28"/>
-        </w:rPr>
-        <w:t xml:space="preserve"> байесовской логики</w:t>
+          <w:bCs/>
+          <w:sz w:val="28"/>
+          <w:szCs w:val="28"/>
+        </w:rPr>
+        <w:t>теоретические результаты диссертации базируются</w:t>
+      </w:r>
+      <w:r>
+        <w:rPr>
+          <w:sz w:val="28"/>
+          <w:szCs w:val="28"/>
+        </w:rPr>
+        <w:t xml:space="preserve"> на теории </w:t>
+      </w:r>
+      <w:r>
+        <w:rPr>
+          <w:sz w:val="28"/>
+          <w:szCs w:val="28"/>
+        </w:rPr>
+        <w:t>машинного обучения</w:t>
+      </w:r>
+      <w:r>
+        <w:rPr>
+          <w:sz w:val="28"/>
+          <w:szCs w:val="28"/>
+        </w:rPr>
+        <w:t xml:space="preserve"> и </w:t>
+      </w:r>
+      <w:r>
+        <w:rPr>
+          <w:sz w:val="28"/>
+          <w:szCs w:val="28"/>
+        </w:rPr>
+        <w:t>теории</w:t>
+      </w:r>
+      <w:r>
+        <w:rPr>
+          <w:sz w:val="28"/>
+          <w:szCs w:val="28"/>
+        </w:rPr>
+        <w:t xml:space="preserve"> массового обслуживания</w:t>
       </w:r>
       <w:r>
         <w:rPr>
@@ -3555,114 +4021,24 @@
         <w:ind w:firstLine="567"/>
         <w:jc w:val="both"/>
         <w:rPr>
+          <w:sz w:val="28"/>
+          <w:szCs w:val="28"/>
+        </w:rPr>
+      </w:pPr>
+      <w:r>
+        <w:rPr>
           <w:b/>
           <w:sz w:val="28"/>
           <w:szCs w:val="28"/>
         </w:rPr>
-      </w:pPr>
-      <w:r>
-        <w:rPr>
-          <w:b/>
-          <w:bCs/>
-          <w:sz w:val="28"/>
-          <w:szCs w:val="28"/>
-        </w:rPr>
-        <w:t>тематика диссертации</w:t>
-      </w:r>
-      <w:r>
-        <w:rPr>
-          <w:bCs/>
-          <w:sz w:val="28"/>
-          <w:szCs w:val="28"/>
-        </w:rPr>
-        <w:t xml:space="preserve"> </w:t>
-      </w:r>
-      <w:r>
-        <w:rPr>
-          <w:bCs/>
-          <w:sz w:val="28"/>
-          <w:szCs w:val="28"/>
-        </w:rPr>
-        <w:t xml:space="preserve">развивает </w:t>
-      </w:r>
-      <w:r>
-        <w:rPr>
-          <w:bCs/>
-          <w:sz w:val="28"/>
-          <w:szCs w:val="28"/>
-        </w:rPr>
-        <w:t>результат</w:t>
-      </w:r>
-      <w:r>
-        <w:rPr>
-          <w:bCs/>
-          <w:sz w:val="28"/>
-          <w:szCs w:val="28"/>
-        </w:rPr>
-        <w:t>ы</w:t>
-      </w:r>
-      <w:r>
-        <w:rPr>
-          <w:bCs/>
-          <w:sz w:val="28"/>
-          <w:szCs w:val="28"/>
-        </w:rPr>
-        <w:t xml:space="preserve"> по</w:t>
-      </w:r>
-      <w:r>
-        <w:rPr>
-          <w:bCs/>
-          <w:sz w:val="28"/>
-          <w:szCs w:val="28"/>
-        </w:rPr>
-        <w:t xml:space="preserve"> </w:t>
-      </w:r>
-      <w:r>
-        <w:rPr>
-          <w:bCs/>
-          <w:sz w:val="28"/>
-          <w:szCs w:val="28"/>
-        </w:rPr>
-        <w:t>моделям мышления</w:t>
-      </w:r>
-      <w:r>
-        <w:rPr>
-          <w:bCs/>
-          <w:sz w:val="28"/>
-          <w:szCs w:val="28"/>
-        </w:rPr>
-        <w:t>, полученных ранее в Л</w:t>
-      </w:r>
-      <w:r>
-        <w:rPr>
-          <w:bCs/>
-          <w:sz w:val="28"/>
-          <w:szCs w:val="28"/>
-        </w:rPr>
-        <w:t>аборатории машинного понимания Высшей школы информационных технологий и информационных систем</w:t>
-      </w:r>
-      <w:r>
-        <w:rPr>
-          <w:bCs/>
-          <w:sz w:val="28"/>
-          <w:szCs w:val="28"/>
-        </w:rPr>
-        <w:t xml:space="preserve"> </w:t>
-      </w:r>
-      <w:r>
-        <w:rPr>
-          <w:sz w:val="28"/>
-          <w:szCs w:val="28"/>
-        </w:rPr>
-        <w:t>ФГАОУ ВО «Казанский (Приволжский) федеральный университет»</w:t>
-      </w:r>
-      <w:r>
-        <w:rPr>
-          <w:bCs/>
-          <w:sz w:val="28"/>
-          <w:szCs w:val="28"/>
-        </w:rPr>
-        <w:t>.</w:t>
+        <w:t xml:space="preserve">использовано </w:t>
+      </w:r>
+      <w:r>
+        <w:rPr>
+          <w:sz w:val="28"/>
+          <w:szCs w:val="28"/>
+        </w:rPr>
+        <w:t>сравнение авторских результатов с результатами, полученными ранее как отечественными, так и зарубежными исследователями;</w:t>
       </w:r>
     </w:p>
     <w:p>
@@ -3673,39 +4049,83 @@
         <w:ind w:firstLine="567"/>
         <w:jc w:val="both"/>
         <w:rPr>
-          <w:sz w:val="28"/>
-          <w:szCs w:val="28"/>
-        </w:rPr>
-      </w:pPr>
-      <w:r>
-        <w:rPr>
           <w:b/>
-          <w:sz w:val="28"/>
-          <w:szCs w:val="28"/>
-        </w:rPr>
-        <w:lastRenderedPageBreak/>
-        <w:t>Личный вклад</w:t>
-      </w:r>
-      <w:r>
-        <w:rPr>
-          <w:sz w:val="28"/>
-          <w:szCs w:val="28"/>
-        </w:rPr>
-        <w:t xml:space="preserve"> соискателя состоит в получении и обосновании всех основных теоретических </w:t>
-      </w:r>
-      <w:r>
-        <w:rPr>
-          <w:sz w:val="28"/>
-          <w:szCs w:val="28"/>
-        </w:rPr>
-        <w:t xml:space="preserve">и практических </w:t>
-      </w:r>
-      <w:r>
-        <w:rPr>
-          <w:sz w:val="28"/>
-          <w:szCs w:val="28"/>
-        </w:rPr>
-        <w:t>результатов, выносимых на защиту.</w:t>
+          <w:bCs/>
+          <w:sz w:val="28"/>
+          <w:szCs w:val="28"/>
+        </w:rPr>
+      </w:pPr>
+      <w:r>
+        <w:rPr>
+          <w:b/>
+          <w:sz w:val="28"/>
+          <w:szCs w:val="28"/>
+        </w:rPr>
+        <w:t xml:space="preserve">идеи </w:t>
+      </w:r>
+      <w:r>
+        <w:rPr>
+          <w:b/>
+          <w:sz w:val="28"/>
+          <w:szCs w:val="28"/>
+        </w:rPr>
+        <w:t xml:space="preserve">проведенного исследования </w:t>
+      </w:r>
+      <w:r>
+        <w:rPr>
+          <w:sz w:val="28"/>
+          <w:szCs w:val="28"/>
+        </w:rPr>
+        <w:t>базиру</w:t>
+      </w:r>
+      <w:r>
+        <w:rPr>
+          <w:sz w:val="28"/>
+          <w:szCs w:val="28"/>
+        </w:rPr>
+        <w:t>ю</w:t>
+      </w:r>
+      <w:r>
+        <w:rPr>
+          <w:sz w:val="28"/>
+          <w:szCs w:val="28"/>
+        </w:rPr>
+        <w:t>тся</w:t>
+      </w:r>
+      <w:r>
+        <w:rPr>
+          <w:sz w:val="28"/>
+          <w:szCs w:val="28"/>
+        </w:rPr>
+        <w:t xml:space="preserve"> на моделях из теории информации, вероятностных машин состояний</w:t>
+      </w:r>
+      <w:r>
+        <w:rPr>
+          <w:sz w:val="28"/>
+          <w:szCs w:val="28"/>
+        </w:rPr>
+        <w:t>, дискретной математики, а именно</w:t>
+      </w:r>
+      <w:r>
+        <w:rPr>
+          <w:sz w:val="28"/>
+          <w:szCs w:val="28"/>
+        </w:rPr>
+        <w:t>,</w:t>
+      </w:r>
+      <w:r>
+        <w:rPr>
+          <w:sz w:val="28"/>
+          <w:szCs w:val="28"/>
+        </w:rPr>
+        <w:t xml:space="preserve"> байесовской логики</w:t>
+      </w:r>
+      <w:r>
+        <w:rPr>
+          <w:sz w:val="28"/>
+          <w:szCs w:val="28"/>
+        </w:rPr>
+        <w:t>;</w:t>
       </w:r>
     </w:p>
     <w:p>
@@ -3716,6 +4136,166 @@
         <w:ind w:firstLine="567"/>
         <w:jc w:val="both"/>
         <w:rPr>
+          <w:b/>
+          <w:sz w:val="28"/>
+          <w:szCs w:val="28"/>
+        </w:rPr>
+      </w:pPr>
+      <w:r>
+        <w:rPr>
+          <w:b/>
+          <w:bCs/>
+          <w:sz w:val="28"/>
+          <w:szCs w:val="28"/>
+        </w:rPr>
+        <w:t>тематика диссертации</w:t>
+      </w:r>
+      <w:r>
+        <w:rPr>
+          <w:bCs/>
+          <w:sz w:val="28"/>
+          <w:szCs w:val="28"/>
+        </w:rPr>
+        <w:t xml:space="preserve"> </w:t>
+      </w:r>
+      <w:r>
+        <w:rPr>
+          <w:bCs/>
+          <w:sz w:val="28"/>
+          <w:szCs w:val="28"/>
+        </w:rPr>
+        <w:t xml:space="preserve">развивает </w:t>
+      </w:r>
+      <w:r>
+        <w:rPr>
+          <w:bCs/>
+          <w:sz w:val="28"/>
+          <w:szCs w:val="28"/>
+        </w:rPr>
+        <w:t>результат</w:t>
+      </w:r>
+      <w:r>
+        <w:rPr>
+          <w:bCs/>
+          <w:sz w:val="28"/>
+          <w:szCs w:val="28"/>
+        </w:rPr>
+        <w:t>ы</w:t>
+      </w:r>
+      <w:r>
+        <w:rPr>
+          <w:bCs/>
+          <w:sz w:val="28"/>
+          <w:szCs w:val="28"/>
+        </w:rPr>
+        <w:t xml:space="preserve"> по</w:t>
+      </w:r>
+      <w:r>
+        <w:rPr>
+          <w:bCs/>
+          <w:sz w:val="28"/>
+          <w:szCs w:val="28"/>
+        </w:rPr>
+        <w:t xml:space="preserve"> </w:t>
+      </w:r>
+      <w:r>
+        <w:rPr>
+          <w:bCs/>
+          <w:sz w:val="28"/>
+          <w:szCs w:val="28"/>
+        </w:rPr>
+        <w:t>моделям мышления</w:t>
+      </w:r>
+      <w:r>
+        <w:rPr>
+          <w:bCs/>
+          <w:sz w:val="28"/>
+          <w:szCs w:val="28"/>
+        </w:rPr>
+        <w:t>, полученных ранее в Л</w:t>
+      </w:r>
+      <w:r>
+        <w:rPr>
+          <w:bCs/>
+          <w:sz w:val="28"/>
+          <w:szCs w:val="28"/>
+        </w:rPr>
+        <w:t>аборатории машинного понимания Высшей школы информационных технологий и информационных систем</w:t>
+      </w:r>
+      <w:r>
+        <w:rPr>
+          <w:bCs/>
+          <w:sz w:val="28"/>
+          <w:szCs w:val="28"/>
+        </w:rPr>
+        <w:t xml:space="preserve"> </w:t>
+      </w:r>
+      <w:r>
+        <w:rPr>
+          <w:sz w:val="28"/>
+          <w:szCs w:val="28"/>
+        </w:rPr>
+        <w:t>ФГАОУ ВО «Казанский (Приволжский) федеральный университет»</w:t>
+      </w:r>
+      <w:r>
+        <w:rPr>
+          <w:bCs/>
+          <w:sz w:val="28"/>
+          <w:szCs w:val="28"/>
+        </w:rPr>
+        <w:t>.</w:t>
+      </w:r>
+    </w:p>
+    <w:p>
+      <w:pPr>
+        <w:widowControl w:val="0"/>
+        <w:suppressAutoHyphens w:val="0"/>
+        <w:spacing w:line="360" w:lineRule="auto"/>
+        <w:ind w:firstLine="567"/>
+        <w:jc w:val="both"/>
+        <w:rPr>
+          <w:sz w:val="28"/>
+          <w:szCs w:val="28"/>
+        </w:rPr>
+      </w:pPr>
+      <w:r>
+        <w:rPr>
+          <w:b/>
+          <w:sz w:val="28"/>
+          <w:szCs w:val="28"/>
+        </w:rPr>
+        <w:t>Личный вклад</w:t>
+      </w:r>
+      <w:r>
+        <w:rPr>
+          <w:sz w:val="28"/>
+          <w:szCs w:val="28"/>
+        </w:rPr>
+        <w:t xml:space="preserve"> соискателя состоит в получении и обосновании всех основных теоретических </w:t>
+      </w:r>
+      <w:r>
+        <w:rPr>
+          <w:sz w:val="28"/>
+          <w:szCs w:val="28"/>
+        </w:rPr>
+        <w:t xml:space="preserve">и практических </w:t>
+      </w:r>
+      <w:r>
+        <w:rPr>
+          <w:sz w:val="28"/>
+          <w:szCs w:val="28"/>
+        </w:rPr>
+        <w:t>результатов, выносимых на защиту.</w:t>
+      </w:r>
+    </w:p>
+    <w:p>
+      <w:pPr>
+        <w:widowControl w:val="0"/>
+        <w:suppressAutoHyphens w:val="0"/>
+        <w:spacing w:line="360" w:lineRule="auto"/>
+        <w:ind w:firstLine="567"/>
+        <w:jc w:val="both"/>
+        <w:rPr>
           <w:sz w:val="28"/>
           <w:szCs w:val="28"/>
         </w:rPr>
@@ -3851,175 +4431,13 @@
         <w:pStyle w:val="ConsPlusNonformat"/>
         <w:suppressAutoHyphens w:val="0"/>
         <w:spacing w:line="360" w:lineRule="auto"/>
-        <w:ind w:firstLine="567"/>
         <w:jc w:val="both"/>
         <w:rPr>
           <w:rFonts w:ascii="Times New Roman" w:hAnsi="Times New Roman" w:cs="Times New Roman"/>
-          <w:i/>
-          <w:sz w:val="28"/>
-          <w:szCs w:val="28"/>
-        </w:rPr>
-      </w:pPr>
-      <w:r>
-        <w:rPr>
-          <w:rFonts w:ascii="Times New Roman" w:hAnsi="Times New Roman" w:cs="Times New Roman"/>
-          <w:sz w:val="28"/>
-          <w:szCs w:val="28"/>
-        </w:rPr>
-        <w:t xml:space="preserve">При проведении тайного голосования диссертационный совет в количестве </w:t>
-      </w:r>
-      <w:r>
-        <w:rPr>
-          <w:rFonts w:ascii="Times New Roman" w:hAnsi="Times New Roman" w:cs="Times New Roman"/>
-          <w:sz w:val="28"/>
-          <w:szCs w:val="28"/>
-        </w:rPr>
-        <w:t>18</w:t>
-      </w:r>
-      <w:r>
-        <w:rPr>
-          <w:rFonts w:ascii="Times New Roman" w:hAnsi="Times New Roman" w:cs="Times New Roman"/>
-          <w:sz w:val="28"/>
-          <w:szCs w:val="28"/>
-        </w:rPr>
-        <w:t xml:space="preserve"> человек, из них </w:t>
-      </w:r>
-      <w:r>
-        <w:rPr>
-          <w:rFonts w:ascii="Times New Roman" w:hAnsi="Times New Roman" w:cs="Times New Roman"/>
-          <w:sz w:val="28"/>
-          <w:szCs w:val="28"/>
-        </w:rPr>
-        <w:t>4</w:t>
-      </w:r>
-      <w:r>
-        <w:rPr>
-          <w:rFonts w:ascii="Times New Roman" w:hAnsi="Times New Roman" w:cs="Times New Roman"/>
-          <w:sz w:val="28"/>
-          <w:szCs w:val="28"/>
-        </w:rPr>
-        <w:t xml:space="preserve"> доктор</w:t>
-      </w:r>
-      <w:r>
-        <w:rPr>
-          <w:rFonts w:ascii="Times New Roman" w:hAnsi="Times New Roman" w:cs="Times New Roman"/>
-          <w:sz w:val="28"/>
-          <w:szCs w:val="28"/>
-        </w:rPr>
-        <w:t>а</w:t>
-      </w:r>
-      <w:r>
-        <w:rPr>
-          <w:rFonts w:ascii="Times New Roman" w:hAnsi="Times New Roman" w:cs="Times New Roman"/>
-          <w:sz w:val="28"/>
-          <w:szCs w:val="28"/>
-        </w:rPr>
-        <w:t xml:space="preserve"> наук по профилю рассматриваемой диссертации, </w:t>
-      </w:r>
-      <w:r>
-        <w:rPr>
-          <w:rFonts w:ascii="Times New Roman" w:hAnsi="Times New Roman" w:cs="Times New Roman"/>
-          <w:sz w:val="28"/>
-          <w:szCs w:val="28"/>
-        </w:rPr>
-        <w:t xml:space="preserve">участвовавших в заседании, из </w:t>
-      </w:r>
-      <w:r>
-        <w:rPr>
-          <w:rFonts w:ascii="Times New Roman" w:hAnsi="Times New Roman" w:cs="Times New Roman"/>
-          <w:sz w:val="28"/>
-          <w:szCs w:val="28"/>
-        </w:rPr>
-        <w:t>23</w:t>
-      </w:r>
-      <w:r>
-        <w:rPr>
-          <w:rFonts w:ascii="Times New Roman" w:hAnsi="Times New Roman" w:cs="Times New Roman"/>
-          <w:sz w:val="28"/>
-          <w:szCs w:val="28"/>
-        </w:rPr>
-        <w:t xml:space="preserve"> человек, входящих в состав совета, проголосовали: </w:t>
-      </w:r>
-      <w:r>
-        <w:rPr>
-          <w:rFonts w:ascii="Times New Roman" w:hAnsi="Times New Roman" w:cs="Times New Roman"/>
-          <w:sz w:val="28"/>
-          <w:szCs w:val="28"/>
-        </w:rPr>
-        <w:t xml:space="preserve">за присуждение учёной степени </w:t>
-      </w:r>
-      <w:r>
-        <w:rPr>
-          <w:rFonts w:ascii="Times New Roman" w:hAnsi="Times New Roman" w:cs="Times New Roman"/>
-          <w:sz w:val="28"/>
-          <w:szCs w:val="28"/>
-        </w:rPr>
-        <w:t xml:space="preserve">– </w:t>
-      </w:r>
-      <w:r>
-        <w:rPr>
-          <w:rFonts w:ascii="Times New Roman" w:hAnsi="Times New Roman" w:cs="Times New Roman"/>
-          <w:sz w:val="28"/>
-          <w:szCs w:val="28"/>
-        </w:rPr>
-        <w:t>17</w:t>
-      </w:r>
-      <w:r>
-        <w:rPr>
-          <w:rFonts w:ascii="Times New Roman" w:hAnsi="Times New Roman" w:cs="Times New Roman"/>
-          <w:sz w:val="28"/>
-          <w:szCs w:val="28"/>
-        </w:rPr>
-        <w:t xml:space="preserve">, против присуждения учёной степени </w:t>
-      </w:r>
-      <w:r>
-        <w:rPr>
-          <w:rFonts w:ascii="Times New Roman" w:hAnsi="Times New Roman" w:cs="Times New Roman"/>
-          <w:sz w:val="28"/>
-          <w:szCs w:val="28"/>
-        </w:rPr>
-        <w:t xml:space="preserve">– </w:t>
-      </w:r>
-      <w:r>
-        <w:rPr>
-          <w:rFonts w:ascii="Times New Roman" w:hAnsi="Times New Roman" w:cs="Times New Roman"/>
-          <w:sz w:val="28"/>
-          <w:szCs w:val="28"/>
-        </w:rPr>
-        <w:t>1</w:t>
-      </w:r>
-      <w:r>
-        <w:rPr>
-          <w:rFonts w:ascii="Times New Roman" w:hAnsi="Times New Roman" w:cs="Times New Roman"/>
-          <w:sz w:val="28"/>
-          <w:szCs w:val="28"/>
-        </w:rPr>
-        <w:t xml:space="preserve">, недействительных бюллетеней </w:t>
-      </w:r>
-      <w:r>
-        <w:rPr>
-          <w:rFonts w:ascii="Times New Roman" w:hAnsi="Times New Roman" w:cs="Times New Roman"/>
-          <w:sz w:val="28"/>
-          <w:szCs w:val="28"/>
-        </w:rPr>
-        <w:t xml:space="preserve">– </w:t>
-      </w:r>
-      <w:r>
-        <w:rPr>
-          <w:rFonts w:ascii="Times New Roman" w:hAnsi="Times New Roman" w:cs="Times New Roman"/>
-          <w:sz w:val="28"/>
-          <w:szCs w:val="28"/>
-        </w:rPr>
-        <w:t>0</w:t>
-      </w:r>
-      <w:r>
-        <w:rPr>
-          <w:rFonts w:ascii="Times New Roman" w:hAnsi="Times New Roman" w:cs="Times New Roman"/>
-          <w:sz w:val="28"/>
-          <w:szCs w:val="28"/>
-        </w:rPr>
-        <w:t>.</w:t>
-      </w:r>
+          <w:sz w:val="28"/>
+          <w:szCs w:val="28"/>
+        </w:rPr>
+      </w:pPr>
     </w:p>
     <w:p>
       <w:pPr>
@@ -4035,6 +4453,181 @@
           <w:szCs w:val="28"/>
         </w:rPr>
       </w:pPr>
+      <w:r>
+        <w:rPr>
+          <w:rFonts w:ascii="Times New Roman" w:hAnsi="Times New Roman" w:cs="Times New Roman"/>
+          <w:sz w:val="28"/>
+          <w:szCs w:val="28"/>
+        </w:rPr>
+        <w:t xml:space="preserve">При проведении тайного голосования диссертационный совет в количестве </w:t>
+      </w:r>
+      <w:r>
+        <w:rPr>
+          <w:rFonts w:ascii="Times New Roman" w:hAnsi="Times New Roman" w:cs="Times New Roman"/>
+          <w:sz w:val="28"/>
+          <w:szCs w:val="28"/>
+        </w:rPr>
+        <w:t>18</w:t>
+      </w:r>
+      <w:r>
+        <w:rPr>
+          <w:rFonts w:ascii="Times New Roman" w:hAnsi="Times New Roman" w:cs="Times New Roman"/>
+          <w:sz w:val="28"/>
+          <w:szCs w:val="28"/>
+        </w:rPr>
+        <w:t xml:space="preserve"> человек, из них </w:t>
+      </w:r>
+      <w:r>
+        <w:rPr>
+          <w:rFonts w:ascii="Times New Roman" w:hAnsi="Times New Roman" w:cs="Times New Roman"/>
+          <w:sz w:val="28"/>
+          <w:szCs w:val="28"/>
+        </w:rPr>
+        <w:t>4</w:t>
+      </w:r>
+      <w:r>
+        <w:rPr>
+          <w:rFonts w:ascii="Times New Roman" w:hAnsi="Times New Roman" w:cs="Times New Roman"/>
+          <w:sz w:val="28"/>
+          <w:szCs w:val="28"/>
+        </w:rPr>
+        <w:t xml:space="preserve"> доктор</w:t>
+      </w:r>
+      <w:r>
+        <w:rPr>
+          <w:rFonts w:ascii="Times New Roman" w:hAnsi="Times New Roman" w:cs="Times New Roman"/>
+          <w:sz w:val="28"/>
+          <w:szCs w:val="28"/>
+        </w:rPr>
+        <w:t>а</w:t>
+      </w:r>
+      <w:r>
+        <w:rPr>
+          <w:rFonts w:ascii="Times New Roman" w:hAnsi="Times New Roman" w:cs="Times New Roman"/>
+          <w:sz w:val="28"/>
+          <w:szCs w:val="28"/>
+        </w:rPr>
+        <w:t xml:space="preserve"> наук по профилю рассматриваемой диссертации, </w:t>
+      </w:r>
+      <w:r>
+        <w:rPr>
+          <w:rFonts w:ascii="Times New Roman" w:hAnsi="Times New Roman" w:cs="Times New Roman"/>
+          <w:sz w:val="28"/>
+          <w:szCs w:val="28"/>
+        </w:rPr>
+        <w:t xml:space="preserve">участвовавших в заседании, из </w:t>
+      </w:r>
+      <w:r>
+        <w:rPr>
+          <w:rFonts w:ascii="Times New Roman" w:hAnsi="Times New Roman" w:cs="Times New Roman"/>
+          <w:sz w:val="28"/>
+          <w:szCs w:val="28"/>
+        </w:rPr>
+        <w:t>23</w:t>
+      </w:r>
+      <w:r>
+        <w:rPr>
+          <w:rFonts w:ascii="Times New Roman" w:hAnsi="Times New Roman" w:cs="Times New Roman"/>
+          <w:sz w:val="28"/>
+          <w:szCs w:val="28"/>
+        </w:rPr>
+        <w:t xml:space="preserve"> человек, входящих в состав совета, проголосовали: </w:t>
+      </w:r>
+      <w:r>
+        <w:rPr>
+          <w:rFonts w:ascii="Times New Roman" w:hAnsi="Times New Roman" w:cs="Times New Roman"/>
+          <w:sz w:val="28"/>
+          <w:szCs w:val="28"/>
+        </w:rPr>
+        <w:t xml:space="preserve">за присуждение учёной степени </w:t>
+      </w:r>
+      <w:r>
+        <w:rPr>
+          <w:rFonts w:ascii="Times New Roman" w:hAnsi="Times New Roman" w:cs="Times New Roman"/>
+          <w:sz w:val="28"/>
+          <w:szCs w:val="28"/>
+        </w:rPr>
+        <w:t xml:space="preserve">– </w:t>
+      </w:r>
+      <w:r>
+        <w:rPr>
+          <w:rFonts w:ascii="Times New Roman" w:hAnsi="Times New Roman" w:cs="Times New Roman"/>
+          <w:sz w:val="28"/>
+          <w:szCs w:val="28"/>
+        </w:rPr>
+        <w:t>17</w:t>
+      </w:r>
+      <w:r>
+        <w:rPr>
+          <w:rFonts w:ascii="Times New Roman" w:hAnsi="Times New Roman" w:cs="Times New Roman"/>
+          <w:sz w:val="28"/>
+          <w:szCs w:val="28"/>
+        </w:rPr>
+        <w:t xml:space="preserve">, против присуждения учёной степени </w:t>
+      </w:r>
+      <w:r>
+        <w:rPr>
+          <w:rFonts w:ascii="Times New Roman" w:hAnsi="Times New Roman" w:cs="Times New Roman"/>
+          <w:sz w:val="28"/>
+          <w:szCs w:val="28"/>
+        </w:rPr>
+        <w:t xml:space="preserve">– </w:t>
+      </w:r>
+      <w:r>
+        <w:rPr>
+          <w:rFonts w:ascii="Times New Roman" w:hAnsi="Times New Roman" w:cs="Times New Roman"/>
+          <w:sz w:val="28"/>
+          <w:szCs w:val="28"/>
+        </w:rPr>
+        <w:t>1</w:t>
+      </w:r>
+      <w:r>
+        <w:rPr>
+          <w:rFonts w:ascii="Times New Roman" w:hAnsi="Times New Roman" w:cs="Times New Roman"/>
+          <w:sz w:val="28"/>
+          <w:szCs w:val="28"/>
+        </w:rPr>
+        <w:t xml:space="preserve">, недействительных бюллетеней </w:t>
+      </w:r>
+      <w:r>
+        <w:rPr>
+          <w:rFonts w:ascii="Times New Roman" w:hAnsi="Times New Roman" w:cs="Times New Roman"/>
+          <w:sz w:val="28"/>
+          <w:szCs w:val="28"/>
+        </w:rPr>
+        <w:t xml:space="preserve">– </w:t>
+      </w:r>
+      <w:r>
+        <w:rPr>
+          <w:rFonts w:ascii="Times New Roman" w:hAnsi="Times New Roman" w:cs="Times New Roman"/>
+          <w:sz w:val="28"/>
+          <w:szCs w:val="28"/>
+        </w:rPr>
+        <w:t>0</w:t>
+      </w:r>
+      <w:r>
+        <w:rPr>
+          <w:rFonts w:ascii="Times New Roman" w:hAnsi="Times New Roman" w:cs="Times New Roman"/>
+          <w:sz w:val="28"/>
+          <w:szCs w:val="28"/>
+        </w:rPr>
+        <w:t>.</w:t>
+      </w:r>
+    </w:p>
+    <w:p>
+      <w:pPr>
+        <w:pStyle w:val="ConsPlusNonformat"/>
+        <w:suppressAutoHyphens w:val="0"/>
+        <w:spacing w:line="360" w:lineRule="auto"/>
+        <w:ind w:firstLine="567"/>
+        <w:jc w:val="both"/>
+        <w:rPr>
+          <w:rFonts w:ascii="Times New Roman" w:hAnsi="Times New Roman" w:cs="Times New Roman"/>
+          <w:i/>
+          <w:sz w:val="28"/>
+          <w:szCs w:val="28"/>
+        </w:rPr>
+      </w:pPr>
     </w:p>
     <w:p>
       <w:pPr>
@@ -4058,6 +4651,7 @@
           <w:sz w:val="28"/>
           <w:szCs w:val="28"/>
         </w:rPr>
+        <w:lastRenderedPageBreak/>
         <w:t xml:space="preserve"> </w:t>
       </w:r>
       <w:r>
@@ -4093,8 +4687,20 @@
           <w:sz w:val="28"/>
           <w:szCs w:val="28"/>
         </w:rPr>
-        <w:t>диссертационного совета Д 212.081.35 ,</w:t>
-      </w:r>
+        <w:t xml:space="preserve">диссертационного совета Д </w:t>
+      </w:r>
+      <w:proofErr w:type="gramStart"/>
+      <w:r>
+        <w:rPr>
+          <w:rFonts w:ascii="Times New Roman;Times New Roman" w:hAnsi="Times New Roman;Times New Roman" w:cs="Times New Roman;Times New Roman"/>
+          <w:bCs/>
+          <w:spacing w:val="-2"/>
+          <w:sz w:val="28"/>
+          <w:szCs w:val="28"/>
+        </w:rPr>
+        <w:t>212.081.35 ,</w:t>
+      </w:r>
+      <w:proofErr w:type="gramEnd"/>
     </w:p>
     <w:p>
       <w:pPr>
@@ -4202,6 +4808,7 @@
         </w:rPr>
         <w:tab/>
       </w:r>
+      <w:proofErr w:type="gramStart"/>
       <w:r>
         <w:rPr>
           <w:rFonts w:ascii="Times New Roman;Times New Roman" w:hAnsi="Times New Roman;Times New Roman" w:cs="Times New Roman;Times New Roman"/>
@@ -4221,8 +4828,31 @@
           <w:sz w:val="28"/>
           <w:szCs w:val="28"/>
         </w:rPr>
-        <w:t>Арсланов Марат Мирзаевич</w:t>
-      </w:r>
+        <w:t>Арсланов</w:t>
+      </w:r>
+      <w:proofErr w:type="gramEnd"/>
+      <w:r>
+        <w:rPr>
+          <w:rFonts w:ascii="Times New Roman;Times New Roman" w:hAnsi="Times New Roman;Times New Roman" w:cs="Times New Roman;Times New Roman"/>
+          <w:bCs/>
+          <w:spacing w:val="-2"/>
+          <w:sz w:val="28"/>
+          <w:szCs w:val="28"/>
+        </w:rPr>
+        <w:t xml:space="preserve"> Марат </w:t>
+      </w:r>
+      <w:proofErr w:type="spellStart"/>
+      <w:r>
+        <w:rPr>
+          <w:rFonts w:ascii="Times New Roman;Times New Roman" w:hAnsi="Times New Roman;Times New Roman" w:cs="Times New Roman;Times New Roman"/>
+          <w:bCs/>
+          <w:spacing w:val="-2"/>
+          <w:sz w:val="28"/>
+          <w:szCs w:val="28"/>
+        </w:rPr>
+        <w:t>Мирзаевич</w:t>
+      </w:r>
+      <w:proofErr w:type="spellEnd"/>
     </w:p>
     <w:p>
       <w:pPr>
@@ -4434,13 +5064,47 @@
         <w:tab/>
         <w:t xml:space="preserve"> </w:t>
       </w:r>
-      <w:r>
-        <w:rPr>
-          <w:sz w:val="28"/>
-          <w:szCs w:val="28"/>
-        </w:rPr>
-        <w:t>Еникеев Арслан Ильясович</w:t>
-      </w:r>
+      <w:proofErr w:type="spellStart"/>
+      <w:r>
+        <w:rPr>
+          <w:sz w:val="28"/>
+          <w:szCs w:val="28"/>
+        </w:rPr>
+        <w:t>Еникеев</w:t>
+      </w:r>
+      <w:proofErr w:type="spellEnd"/>
+      <w:r>
+        <w:rPr>
+          <w:sz w:val="28"/>
+          <w:szCs w:val="28"/>
+        </w:rPr>
+        <w:t xml:space="preserve"> </w:t>
+      </w:r>
+      <w:proofErr w:type="spellStart"/>
+      <w:r>
+        <w:rPr>
+          <w:sz w:val="28"/>
+          <w:szCs w:val="28"/>
+        </w:rPr>
+        <w:t>Арслан</w:t>
+      </w:r>
+      <w:proofErr w:type="spellEnd"/>
+      <w:r>
+        <w:rPr>
+          <w:sz w:val="28"/>
+          <w:szCs w:val="28"/>
+        </w:rPr>
+        <w:t xml:space="preserve"> </w:t>
+      </w:r>
+      <w:proofErr w:type="spellStart"/>
+      <w:r>
+        <w:rPr>
+          <w:sz w:val="28"/>
+          <w:szCs w:val="28"/>
+        </w:rPr>
+        <w:t>Ильясович</w:t>
+      </w:r>
+      <w:proofErr w:type="spellEnd"/>
     </w:p>
     <w:p>
       <w:pPr>
@@ -4476,12 +5140,9 @@
         <w:rPr>
           <w:sz w:val="28"/>
           <w:szCs w:val="28"/>
-          <w:lang w:val="en-US"/>
         </w:rPr>
         <w:t>_</w:t>
       </w:r>
-      <w:bookmarkStart w:id="0" w:name="_GoBack"/>
-      <w:bookmarkEnd w:id="0"/>
       <w:r>
         <w:rPr>
           <w:sz w:val="28"/>
@@ -4513,7 +5174,7 @@
 </file>
 
 <file path=word/endnotes.xml><?xml version="1.0" encoding="utf-8"?>
-<w:endnotes xmlns:wpc="http://schemas.microsoft.com/office/word/2010/wordprocessingCanvas" xmlns:cx="http://schemas.microsoft.com/office/drawing/2014/chartex" xmlns:cx1="http://schemas.microsoft.com/office/drawing/2015/9/8/chartex" xmlns:cx2="http://schemas.microsoft.com/office/drawing/2015/10/21/chartex" xmlns:mc="http://schemas.openxmlformats.org/markup-compatibility/2006" xmlns:o="urn:schemas-microsoft-com:office:office" xmlns:r="http://schemas.openxmlformats.org/officeDocument/2006/relationships" xmlns:m="http://schemas.openxmlformats.org/officeDocument/2006/math" xmlns:v="urn:schemas-microsoft-com:vml" xmlns:wp14="http://schemas.microsoft.com/office/word/2010/wordprocessingDrawing" xmlns:wp="http://schemas.openxmlformats.org/drawingml/2006/wordprocessingDrawing" xmlns:w10="urn:schemas-microsoft-com:office:word" xmlns:w="http://schemas.openxmlformats.org/wordprocessingml/2006/main" xmlns:w14="http://schemas.microsoft.com/office/word/2010/wordml" xmlns:w15="http://schemas.microsoft.com/office/word/2012/wordml" xmlns:w16se="http://schemas.microsoft.com/office/word/2015/wordml/symex" xmlns:wpg="http://schemas.microsoft.com/office/word/2010/wordprocessingGroup" xmlns:wpi="http://schemas.microsoft.com/office/word/2010/wordprocessingInk" xmlns:wne="http://schemas.microsoft.com/office/word/2006/wordml" xmlns:wps="http://schemas.microsoft.com/office/word/2010/wordprocessingShape" mc:Ignorable="w14 w15 w16se wp14">
+<w:endnotes xmlns:wpc="http://schemas.microsoft.com/office/word/2010/wordprocessingCanvas" xmlns:mo="http://schemas.microsoft.com/office/mac/office/2008/main" xmlns:mc="http://schemas.openxmlformats.org/markup-compatibility/2006" xmlns:mv="urn:schemas-microsoft-com:mac:vml" xmlns:o="urn:schemas-microsoft-com:office:office" xmlns:r="http://schemas.openxmlformats.org/officeDocument/2006/relationships" xmlns:m="http://schemas.openxmlformats.org/officeDocument/2006/math" xmlns:v="urn:schemas-microsoft-com:vml" xmlns:wp14="http://schemas.microsoft.com/office/word/2010/wordprocessingDrawing" xmlns:wp="http://schemas.openxmlformats.org/drawingml/2006/wordprocessingDrawing" xmlns:w10="urn:schemas-microsoft-com:office:word" xmlns:w="http://schemas.openxmlformats.org/wordprocessingml/2006/main" xmlns:w14="http://schemas.microsoft.com/office/word/2010/wordml" xmlns:w15="http://schemas.microsoft.com/office/word/2012/wordml" xmlns:wpg="http://schemas.microsoft.com/office/word/2010/wordprocessingGroup" xmlns:wpi="http://schemas.microsoft.com/office/word/2010/wordprocessingInk" xmlns:wne="http://schemas.microsoft.com/office/word/2006/wordml" xmlns:wps="http://schemas.microsoft.com/office/word/2010/wordprocessingShape" mc:Ignorable="w14 w15 wp14">
   <w:endnote w:type="separator" w:id="-1">
     <w:p>
       <w:r>
@@ -4532,7 +5193,7 @@
 </file>
 
 <file path=word/footer1.xml><?xml version="1.0" encoding="utf-8"?>
-<w:ftr xmlns:wpc="http://schemas.microsoft.com/office/word/2010/wordprocessingCanvas" xmlns:cx="http://schemas.microsoft.com/office/drawing/2014/chartex" xmlns:cx1="http://schemas.microsoft.com/office/drawing/2015/9/8/chartex" xmlns:cx2="http://schemas.microsoft.com/office/drawing/2015/10/21/chartex" xmlns:mc="http://schemas.openxmlformats.org/markup-compatibility/2006" xmlns:o="urn:schemas-microsoft-com:office:office" xmlns:r="http://schemas.openxmlformats.org/officeDocument/2006/relationships" xmlns:m="http://schemas.openxmlformats.org/officeDocument/2006/math" xmlns:v="urn:schemas-microsoft-com:vml" xmlns:wp14="http://schemas.microsoft.com/office/word/2010/wordprocessingDrawing" xmlns:wp="http://schemas.openxmlformats.org/drawingml/2006/wordprocessingDrawing" xmlns:w10="urn:schemas-microsoft-com:office:word" xmlns:w="http://schemas.openxmlformats.org/wordprocessingml/2006/main" xmlns:w14="http://schemas.microsoft.com/office/word/2010/wordml" xmlns:w15="http://schemas.microsoft.com/office/word/2012/wordml" xmlns:w16se="http://schemas.microsoft.com/office/word/2015/wordml/symex" xmlns:wpg="http://schemas.microsoft.com/office/word/2010/wordprocessingGroup" xmlns:wpi="http://schemas.microsoft.com/office/word/2010/wordprocessingInk" xmlns:wne="http://schemas.microsoft.com/office/word/2006/wordml" xmlns:wps="http://schemas.microsoft.com/office/word/2010/wordprocessingShape" mc:Ignorable="w14 w15 w16se wp14">
+<w:ftr xmlns:wpc="http://schemas.microsoft.com/office/word/2010/wordprocessingCanvas" xmlns:mo="http://schemas.microsoft.com/office/mac/office/2008/main" xmlns:mc="http://schemas.openxmlformats.org/markup-compatibility/2006" xmlns:mv="urn:schemas-microsoft-com:mac:vml" xmlns:o="urn:schemas-microsoft-com:office:office" xmlns:r="http://schemas.openxmlformats.org/officeDocument/2006/relationships" xmlns:m="http://schemas.openxmlformats.org/officeDocument/2006/math" xmlns:v="urn:schemas-microsoft-com:vml" xmlns:wp14="http://schemas.microsoft.com/office/word/2010/wordprocessingDrawing" xmlns:wp="http://schemas.openxmlformats.org/drawingml/2006/wordprocessingDrawing" xmlns:w10="urn:schemas-microsoft-com:office:word" xmlns:w="http://schemas.openxmlformats.org/wordprocessingml/2006/main" xmlns:w14="http://schemas.microsoft.com/office/word/2010/wordml" xmlns:w15="http://schemas.microsoft.com/office/word/2012/wordml" xmlns:wpg="http://schemas.microsoft.com/office/word/2010/wordprocessingGroup" xmlns:wpi="http://schemas.microsoft.com/office/word/2010/wordprocessingInk" xmlns:wne="http://schemas.microsoft.com/office/word/2006/wordml" xmlns:wps="http://schemas.microsoft.com/office/word/2010/wordprocessingShape" mc:Ignorable="w14 w15 wp14">
   <w:p>
     <w:pPr>
       <w:pStyle w:val="ac"/>
@@ -4542,7 +5203,7 @@
 </file>
 
 <file path=word/footer2.xml><?xml version="1.0" encoding="utf-8"?>
-<w:ftr xmlns:wpc="http://schemas.microsoft.com/office/word/2010/wordprocessingCanvas" xmlns:cx="http://schemas.microsoft.com/office/drawing/2014/chartex" xmlns:cx1="http://schemas.microsoft.com/office/drawing/2015/9/8/chartex" xmlns:cx2="http://schemas.microsoft.com/office/drawing/2015/10/21/chartex" xmlns:mc="http://schemas.openxmlformats.org/markup-compatibility/2006" xmlns:o="urn:schemas-microsoft-com:office:office" xmlns:r="http://schemas.openxmlformats.org/officeDocument/2006/relationships" xmlns:m="http://schemas.openxmlformats.org/officeDocument/2006/math" xmlns:v="urn:schemas-microsoft-com:vml" xmlns:wp14="http://schemas.microsoft.com/office/word/2010/wordprocessingDrawing" xmlns:wp="http://schemas.openxmlformats.org/drawingml/2006/wordprocessingDrawing" xmlns:w10="urn:schemas-microsoft-com:office:word" xmlns:w="http://schemas.openxmlformats.org/wordprocessingml/2006/main" xmlns:w14="http://schemas.microsoft.com/office/word/2010/wordml" xmlns:w15="http://schemas.microsoft.com/office/word/2012/wordml" xmlns:w16se="http://schemas.microsoft.com/office/word/2015/wordml/symex" xmlns:wpg="http://schemas.microsoft.com/office/word/2010/wordprocessingGroup" xmlns:wpi="http://schemas.microsoft.com/office/word/2010/wordprocessingInk" xmlns:wne="http://schemas.microsoft.com/office/word/2006/wordml" xmlns:wps="http://schemas.microsoft.com/office/word/2010/wordprocessingShape" mc:Ignorable="w14 w15 w16se wp14">
+<w:ftr xmlns:wpc="http://schemas.microsoft.com/office/word/2010/wordprocessingCanvas" xmlns:mo="http://schemas.microsoft.com/office/mac/office/2008/main" xmlns:mc="http://schemas.openxmlformats.org/markup-compatibility/2006" xmlns:mv="urn:schemas-microsoft-com:mac:vml" xmlns:o="urn:schemas-microsoft-com:office:office" xmlns:r="http://schemas.openxmlformats.org/officeDocument/2006/relationships" xmlns:m="http://schemas.openxmlformats.org/officeDocument/2006/math" xmlns:v="urn:schemas-microsoft-com:vml" xmlns:wp14="http://schemas.microsoft.com/office/word/2010/wordprocessingDrawing" xmlns:wp="http://schemas.openxmlformats.org/drawingml/2006/wordprocessingDrawing" xmlns:w10="urn:schemas-microsoft-com:office:word" xmlns:w="http://schemas.openxmlformats.org/wordprocessingml/2006/main" xmlns:w14="http://schemas.microsoft.com/office/word/2010/wordml" xmlns:w15="http://schemas.microsoft.com/office/word/2012/wordml" xmlns:wpg="http://schemas.microsoft.com/office/word/2010/wordprocessingGroup" xmlns:wpi="http://schemas.microsoft.com/office/word/2010/wordprocessingInk" xmlns:wne="http://schemas.microsoft.com/office/word/2006/wordml" xmlns:wps="http://schemas.microsoft.com/office/word/2010/wordprocessingShape" mc:Ignorable="w14 w15 wp14">
   <w:p>
     <w:pPr>
       <w:pStyle w:val="ac"/>
@@ -4552,7 +5213,7 @@
 </file>
 
 <file path=word/footnotes.xml><?xml version="1.0" encoding="utf-8"?>
-<w:footnotes xmlns:wpc="http://schemas.microsoft.com/office/word/2010/wordprocessingCanvas" xmlns:cx="http://schemas.microsoft.com/office/drawing/2014/chartex" xmlns:cx1="http://schemas.microsoft.com/office/drawing/2015/9/8/chartex" xmlns:cx2="http://schemas.microsoft.com/office/drawing/2015/10/21/chartex" xmlns:mc="http://schemas.openxmlformats.org/markup-compatibility/2006" xmlns:o="urn:schemas-microsoft-com:office:office" xmlns:r="http://schemas.openxmlformats.org/officeDocument/2006/relationships" xmlns:m="http://schemas.openxmlformats.org/officeDocument/2006/math" xmlns:v="urn:schemas-microsoft-com:vml" xmlns:wp14="http://schemas.microsoft.com/office/word/2010/wordprocessingDrawing" xmlns:wp="http://schemas.openxmlformats.org/drawingml/2006/wordprocessingDrawing" xmlns:w10="urn:schemas-microsoft-com:office:word" xmlns:w="http://schemas.openxmlformats.org/wordprocessingml/2006/main" xmlns:w14="http://schemas.microsoft.com/office/word/2010/wordml" xmlns:w15="http://schemas.microsoft.com/office/word/2012/wordml" xmlns:w16se="http://schemas.microsoft.com/office/word/2015/wordml/symex" xmlns:wpg="http://schemas.microsoft.com/office/word/2010/wordprocessingGroup" xmlns:wpi="http://schemas.microsoft.com/office/word/2010/wordprocessingInk" xmlns:wne="http://schemas.microsoft.com/office/word/2006/wordml" xmlns:wps="http://schemas.microsoft.com/office/word/2010/wordprocessingShape" mc:Ignorable="w14 w15 w16se wp14">
+<w:footnotes xmlns:wpc="http://schemas.microsoft.com/office/word/2010/wordprocessingCanvas" xmlns:mo="http://schemas.microsoft.com/office/mac/office/2008/main" xmlns:mc="http://schemas.openxmlformats.org/markup-compatibility/2006" xmlns:mv="urn:schemas-microsoft-com:mac:vml" xmlns:o="urn:schemas-microsoft-com:office:office" xmlns:r="http://schemas.openxmlformats.org/officeDocument/2006/relationships" xmlns:m="http://schemas.openxmlformats.org/officeDocument/2006/math" xmlns:v="urn:schemas-microsoft-com:vml" xmlns:wp14="http://schemas.microsoft.com/office/word/2010/wordprocessingDrawing" xmlns:wp="http://schemas.openxmlformats.org/drawingml/2006/wordprocessingDrawing" xmlns:w10="urn:schemas-microsoft-com:office:word" xmlns:w="http://schemas.openxmlformats.org/wordprocessingml/2006/main" xmlns:w14="http://schemas.microsoft.com/office/word/2010/wordml" xmlns:w15="http://schemas.microsoft.com/office/word/2012/wordml" xmlns:wpg="http://schemas.microsoft.com/office/word/2010/wordprocessingGroup" xmlns:wpi="http://schemas.microsoft.com/office/word/2010/wordprocessingInk" xmlns:wne="http://schemas.microsoft.com/office/word/2006/wordml" xmlns:wps="http://schemas.microsoft.com/office/word/2010/wordprocessingShape" mc:Ignorable="w14 w15 wp14">
   <w:footnote w:type="separator" w:id="-1">
     <w:p>
       <w:r>
@@ -4571,7 +5232,7 @@
 </file>
 
 <file path=word/header1.xml><?xml version="1.0" encoding="utf-8"?>
-<w:hdr xmlns:wpc="http://schemas.microsoft.com/office/word/2010/wordprocessingCanvas" xmlns:cx="http://schemas.microsoft.com/office/drawing/2014/chartex" xmlns:cx1="http://schemas.microsoft.com/office/drawing/2015/9/8/chartex" xmlns:cx2="http://schemas.microsoft.com/office/drawing/2015/10/21/chartex" xmlns:mc="http://schemas.openxmlformats.org/markup-compatibility/2006" xmlns:o="urn:schemas-microsoft-com:office:office" xmlns:r="http://schemas.openxmlformats.org/officeDocument/2006/relationships" xmlns:m="http://schemas.openxmlformats.org/officeDocument/2006/math" xmlns:v="urn:schemas-microsoft-com:vml" xmlns:wp14="http://schemas.microsoft.com/office/word/2010/wordprocessingDrawing" xmlns:wp="http://schemas.openxmlformats.org/drawingml/2006/wordprocessingDrawing" xmlns:w10="urn:schemas-microsoft-com:office:word" xmlns:w="http://schemas.openxmlformats.org/wordprocessingml/2006/main" xmlns:w14="http://schemas.microsoft.com/office/word/2010/wordml" xmlns:w15="http://schemas.microsoft.com/office/word/2012/wordml" xmlns:w16se="http://schemas.microsoft.com/office/word/2015/wordml/symex" xmlns:wpg="http://schemas.microsoft.com/office/word/2010/wordprocessingGroup" xmlns:wpi="http://schemas.microsoft.com/office/word/2010/wordprocessingInk" xmlns:wne="http://schemas.microsoft.com/office/word/2006/wordml" xmlns:wps="http://schemas.microsoft.com/office/word/2010/wordprocessingShape" mc:Ignorable="w14 w15 w16se wp14">
+<w:hdr xmlns:wpc="http://schemas.microsoft.com/office/word/2010/wordprocessingCanvas" xmlns:mo="http://schemas.microsoft.com/office/mac/office/2008/main" xmlns:mc="http://schemas.openxmlformats.org/markup-compatibility/2006" xmlns:mv="urn:schemas-microsoft-com:mac:vml" xmlns:o="urn:schemas-microsoft-com:office:office" xmlns:r="http://schemas.openxmlformats.org/officeDocument/2006/relationships" xmlns:m="http://schemas.openxmlformats.org/officeDocument/2006/math" xmlns:v="urn:schemas-microsoft-com:vml" xmlns:wp14="http://schemas.microsoft.com/office/word/2010/wordprocessingDrawing" xmlns:wp="http://schemas.openxmlformats.org/drawingml/2006/wordprocessingDrawing" xmlns:w10="urn:schemas-microsoft-com:office:word" xmlns:w="http://schemas.openxmlformats.org/wordprocessingml/2006/main" xmlns:w14="http://schemas.microsoft.com/office/word/2010/wordml" xmlns:w15="http://schemas.microsoft.com/office/word/2012/wordml" xmlns:wpg="http://schemas.microsoft.com/office/word/2010/wordprocessingGroup" xmlns:wpi="http://schemas.microsoft.com/office/word/2010/wordprocessingInk" xmlns:wne="http://schemas.microsoft.com/office/word/2006/wordml" xmlns:wps="http://schemas.microsoft.com/office/word/2010/wordprocessingShape" mc:Ignorable="w14 w15 wp14">
   <w:p>
     <w:pPr>
       <w:pStyle w:val="ab"/>
@@ -4663,7 +5324,7 @@
                               <w:rStyle w:val="a6"/>
                               <w:noProof/>
                             </w:rPr>
-                            <w:t>5</w:t>
+                            <w:t>6</w:t>
                           </w:r>
                           <w:r>
                             <w:rPr>
@@ -4691,11 +5352,11 @@
         </mc:Choice>
         <mc:Fallback>
           <w:pict>
-            <v:shapetype w14:anchorId="3278CDB1" id="_x0000_t202" coordsize="21600,21600" o:spt="202" path="m,l,21600r21600,l21600,xe">
+            <v:shapetype w14:anchorId="3278CDB1" id="_x0000_t202" coordsize="21600,21600" o:spt="202" path="m0,0l0,21600,21600,21600,21600,0xe">
               <v:stroke joinstyle="miter"/>
               <v:path gradientshapeok="t" o:connecttype="rect"/>
             </v:shapetype>
-            <v:shape id="Text Box 1" o:spid="_x0000_s1026" type="#_x0000_t202" style="position:absolute;margin-left:0;margin-top:.05pt;width:85.5pt;height:13.45pt;z-index:251658752;visibility:visible;mso-wrap-style:square;mso-width-percent:0;mso-height-percent:0;mso-wrap-distance-left:0;mso-wrap-distance-top:0;mso-wrap-distance-right:0;mso-wrap-distance-bottom:0;mso-position-horizontal:center;mso-position-horizontal-relative:margin;mso-position-vertical:absolute;mso-position-vertical-relative:text;mso-width-percent:0;mso-height-percent:0;mso-width-relative:page;mso-height-relative:page;v-text-anchor:top" o:gfxdata="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" stroked="f">
+            <v:shape id="Text Box 1" o:spid="_x0000_s1026" type="#_x0000_t202" style="position:absolute;margin-left:0;margin-top:.05pt;width:85.5pt;height:13.45pt;z-index:251658752;visibility:visible;mso-wrap-style:square;mso-width-percent:0;mso-height-percent:0;mso-wrap-distance-left:0;mso-wrap-distance-top:0;mso-wrap-distance-right:0;mso-wrap-distance-bottom:0;mso-position-horizontal:center;mso-position-horizontal-relative:margin;mso-position-vertical:absolute;mso-position-vertical-relative:text;mso-width-percent:0;mso-height-percent:0;mso-width-relative:page;mso-height-relative:page;v-text-anchor:top" o:gfxdata="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" stroked="f">
               <v:fill opacity="0"/>
               <v:textbox inset="0,0,0,0">
                 <w:txbxContent>
@@ -4726,7 +5387,7 @@
                         <w:rStyle w:val="a6"/>
                         <w:noProof/>
                       </w:rPr>
-                      <w:t>5</w:t>
+                      <w:t>6</w:t>
                     </w:r>
                     <w:r>
                       <w:rPr>
@@ -4748,7 +5409,7 @@
 </file>
 
 <file path=word/header2.xml><?xml version="1.0" encoding="utf-8"?>
-<w:hdr xmlns:wpc="http://schemas.microsoft.com/office/word/2010/wordprocessingCanvas" xmlns:cx="http://schemas.microsoft.com/office/drawing/2014/chartex" xmlns:cx1="http://schemas.microsoft.com/office/drawing/2015/9/8/chartex" xmlns:cx2="http://schemas.microsoft.com/office/drawing/2015/10/21/chartex" xmlns:mc="http://schemas.openxmlformats.org/markup-compatibility/2006" xmlns:o="urn:schemas-microsoft-com:office:office" xmlns:r="http://schemas.openxmlformats.org/officeDocument/2006/relationships" xmlns:m="http://schemas.openxmlformats.org/officeDocument/2006/math" xmlns:v="urn:schemas-microsoft-com:vml" xmlns:wp14="http://schemas.microsoft.com/office/word/2010/wordprocessingDrawing" xmlns:wp="http://schemas.openxmlformats.org/drawingml/2006/wordprocessingDrawing" xmlns:w10="urn:schemas-microsoft-com:office:word" xmlns:w="http://schemas.openxmlformats.org/wordprocessingml/2006/main" xmlns:w14="http://schemas.microsoft.com/office/word/2010/wordml" xmlns:w15="http://schemas.microsoft.com/office/word/2012/wordml" xmlns:w16se="http://schemas.microsoft.com/office/word/2015/wordml/symex" xmlns:wpg="http://schemas.microsoft.com/office/word/2010/wordprocessingGroup" xmlns:wpi="http://schemas.microsoft.com/office/word/2010/wordprocessingInk" xmlns:wne="http://schemas.microsoft.com/office/word/2006/wordml" xmlns:wps="http://schemas.microsoft.com/office/word/2010/wordprocessingShape" mc:Ignorable="w14 w15 w16se wp14">
+<w:hdr xmlns:wpc="http://schemas.microsoft.com/office/word/2010/wordprocessingCanvas" xmlns:mo="http://schemas.microsoft.com/office/mac/office/2008/main" xmlns:mc="http://schemas.openxmlformats.org/markup-compatibility/2006" xmlns:mv="urn:schemas-microsoft-com:mac:vml" xmlns:o="urn:schemas-microsoft-com:office:office" xmlns:r="http://schemas.openxmlformats.org/officeDocument/2006/relationships" xmlns:m="http://schemas.openxmlformats.org/officeDocument/2006/math" xmlns:v="urn:schemas-microsoft-com:vml" xmlns:wp14="http://schemas.microsoft.com/office/word/2010/wordprocessingDrawing" xmlns:wp="http://schemas.openxmlformats.org/drawingml/2006/wordprocessingDrawing" xmlns:w10="urn:schemas-microsoft-com:office:word" xmlns:w="http://schemas.openxmlformats.org/wordprocessingml/2006/main" xmlns:w14="http://schemas.microsoft.com/office/word/2010/wordml" xmlns:w15="http://schemas.microsoft.com/office/word/2012/wordml" xmlns:wpg="http://schemas.microsoft.com/office/word/2010/wordprocessingGroup" xmlns:wpi="http://schemas.microsoft.com/office/word/2010/wordprocessingInk" xmlns:wne="http://schemas.microsoft.com/office/word/2006/wordml" xmlns:wps="http://schemas.microsoft.com/office/word/2010/wordprocessingShape" mc:Ignorable="w14 w15 wp14">
   <w:p>
     <w:pPr>
       <w:pStyle w:val="ab"/>
@@ -4758,8 +5419,8 @@
 </file>
 
 <file path=word/numbering.xml><?xml version="1.0" encoding="utf-8"?>
-<w:numbering xmlns:wpc="http://schemas.microsoft.com/office/word/2010/wordprocessingCanvas" xmlns:cx="http://schemas.microsoft.com/office/drawing/2014/chartex" xmlns:cx1="http://schemas.microsoft.com/office/drawing/2015/9/8/chartex" xmlns:cx2="http://schemas.microsoft.com/office/drawing/2015/10/21/chartex" xmlns:mc="http://schemas.openxmlformats.org/markup-compatibility/2006" xmlns:o="urn:schemas-microsoft-com:office:office" xmlns:r="http://schemas.openxmlformats.org/officeDocument/2006/relationships" xmlns:m="http://schemas.openxmlformats.org/officeDocument/2006/math" xmlns:v="urn:schemas-microsoft-com:vml" xmlns:wp14="http://schemas.microsoft.com/office/word/2010/wordprocessingDrawing" xmlns:wp="http://schemas.openxmlformats.org/drawingml/2006/wordprocessingDrawing" xmlns:w10="urn:schemas-microsoft-com:office:word" xmlns:w="http://schemas.openxmlformats.org/wordprocessingml/2006/main" xmlns:w14="http://schemas.microsoft.com/office/word/2010/wordml" xmlns:w15="http://schemas.microsoft.com/office/word/2012/wordml" xmlns:w16se="http://schemas.microsoft.com/office/word/2015/wordml/symex" xmlns:wpg="http://schemas.microsoft.com/office/word/2010/wordprocessingGroup" xmlns:wpi="http://schemas.microsoft.com/office/word/2010/wordprocessingInk" xmlns:wne="http://schemas.microsoft.com/office/word/2006/wordml" xmlns:wps="http://schemas.microsoft.com/office/word/2010/wordprocessingShape" mc:Ignorable="w14 w15 w16se wp14">
-  <w:abstractNum w:abstractNumId="0" w15:restartNumberingAfterBreak="0">
+<w:numbering xmlns:wpc="http://schemas.microsoft.com/office/word/2010/wordprocessingCanvas" xmlns:mo="http://schemas.microsoft.com/office/mac/office/2008/main" xmlns:mc="http://schemas.openxmlformats.org/markup-compatibility/2006" xmlns:mv="urn:schemas-microsoft-com:mac:vml" xmlns:o="urn:schemas-microsoft-com:office:office" xmlns:r="http://schemas.openxmlformats.org/officeDocument/2006/relationships" xmlns:m="http://schemas.openxmlformats.org/officeDocument/2006/math" xmlns:v="urn:schemas-microsoft-com:vml" xmlns:wp14="http://schemas.microsoft.com/office/word/2010/wordprocessingDrawing" xmlns:wp="http://schemas.openxmlformats.org/drawingml/2006/wordprocessingDrawing" xmlns:w10="urn:schemas-microsoft-com:office:word" xmlns:w="http://schemas.openxmlformats.org/wordprocessingml/2006/main" xmlns:w14="http://schemas.microsoft.com/office/word/2010/wordml" xmlns:w15="http://schemas.microsoft.com/office/word/2012/wordml" xmlns:wpg="http://schemas.microsoft.com/office/word/2010/wordprocessingGroup" xmlns:wpi="http://schemas.microsoft.com/office/word/2010/wordprocessingInk" xmlns:wne="http://schemas.microsoft.com/office/word/2006/wordml" xmlns:wps="http://schemas.microsoft.com/office/word/2010/wordprocessingShape" mc:Ignorable="w14 w15 wp14">
+  <w:abstractNum w:abstractNumId="0">
     <w:nsid w:val="FFFFFF1D"/>
     <w:multiLevelType w:val="multilevel"/>
     <w:tmpl w:val="81C849BA"/>
@@ -4899,7 +5560,7 @@
       </w:rPr>
     </w:lvl>
   </w:abstractNum>
-  <w:abstractNum w:abstractNumId="1" w15:restartNumberingAfterBreak="0">
+  <w:abstractNum w:abstractNumId="1">
     <w:nsid w:val="00000001"/>
     <w:multiLevelType w:val="multilevel"/>
     <w:tmpl w:val="00000001"/>
@@ -5025,7 +5686,7 @@
       </w:pPr>
     </w:lvl>
   </w:abstractNum>
-  <w:abstractNum w:abstractNumId="2" w15:restartNumberingAfterBreak="0">
+  <w:abstractNum w:abstractNumId="2">
     <w:nsid w:val="00000002"/>
     <w:multiLevelType w:val="multilevel"/>
     <w:tmpl w:val="00000002"/>
@@ -5142,7 +5803,7 @@
       </w:pPr>
     </w:lvl>
   </w:abstractNum>
-  <w:abstractNum w:abstractNumId="3" w15:restartNumberingAfterBreak="0">
+  <w:abstractNum w:abstractNumId="3">
     <w:nsid w:val="7CC56AE4"/>
     <w:multiLevelType w:val="hybridMultilevel"/>
     <w:tmpl w:val="CB8AF290"/>
@@ -5248,7 +5909,7 @@
 </file>
 
 <file path=word/styles.xml><?xml version="1.0" encoding="utf-8"?>
-<w:styles xmlns:mc="http://schemas.openxmlformats.org/markup-compatibility/2006" xmlns:r="http://schemas.openxmlformats.org/officeDocument/2006/relationships" xmlns:w="http://schemas.openxmlformats.org/wordprocessingml/2006/main" xmlns:w14="http://schemas.microsoft.com/office/word/2010/wordml" xmlns:w15="http://schemas.microsoft.com/office/word/2012/wordml" xmlns:w16se="http://schemas.microsoft.com/office/word/2015/wordml/symex" mc:Ignorable="w14 w15 w16se">
+<w:styles xmlns:mc="http://schemas.openxmlformats.org/markup-compatibility/2006" xmlns:r="http://schemas.openxmlformats.org/officeDocument/2006/relationships" xmlns:w="http://schemas.openxmlformats.org/wordprocessingml/2006/main" xmlns:w14="http://schemas.microsoft.com/office/word/2010/wordml" xmlns:w15="http://schemas.microsoft.com/office/word/2012/wordml" mc:Ignorable="w14 w15">
   <w:docDefaults>
     <w:rPrDefault>
       <w:rPr>
@@ -5258,7 +5919,7 @@
     </w:rPrDefault>
     <w:pPrDefault/>
   </w:docDefaults>
-  <w:latentStyles w:defLockedState="0" w:defUIPriority="99" w:defSemiHidden="0" w:defUnhideWhenUsed="0" w:defQFormat="0" w:count="372">
+  <w:latentStyles w:defLockedState="0" w:defUIPriority="99" w:defSemiHidden="0" w:defUnhideWhenUsed="0" w:defQFormat="0" w:count="382">
     <w:lsdException w:name="Normal" w:uiPriority="0" w:qFormat="1"/>
     <w:lsdException w:name="heading 1" w:uiPriority="9" w:qFormat="1"/>
     <w:lsdException w:name="heading 2" w:uiPriority="9" w:qFormat="1"/>
@@ -5364,7 +6025,6 @@
     <w:lsdException w:name="HTML Sample" w:semiHidden="1" w:unhideWhenUsed="1"/>
     <w:lsdException w:name="HTML Typewriter" w:semiHidden="1" w:unhideWhenUsed="1"/>
     <w:lsdException w:name="HTML Variable" w:semiHidden="1" w:unhideWhenUsed="1"/>
-    <w:lsdException w:name="Normal Table" w:semiHidden="1" w:unhideWhenUsed="1"/>
     <w:lsdException w:name="annotation subject" w:semiHidden="1" w:unhideWhenUsed="1"/>
     <w:lsdException w:name="No List" w:semiHidden="1" w:unhideWhenUsed="1"/>
     <w:lsdException w:name="Outline List 1" w:semiHidden="1" w:unhideWhenUsed="1"/>
@@ -5411,10 +6071,8 @@
     <w:lsdException w:name="Table Subtle 2" w:semiHidden="1" w:unhideWhenUsed="1"/>
     <w:lsdException w:name="Table Web 1" w:semiHidden="1" w:unhideWhenUsed="1"/>
     <w:lsdException w:name="Table Web 2" w:semiHidden="1" w:unhideWhenUsed="1"/>
-    <w:lsdException w:name="Table Web 3" w:semiHidden="1" w:unhideWhenUsed="1"/>
     <w:lsdException w:name="Balloon Text" w:semiHidden="1" w:unhideWhenUsed="1"/>
     <w:lsdException w:name="Table Grid" w:uiPriority="59"/>
-    <w:lsdException w:name="Table Theme" w:semiHidden="1" w:unhideWhenUsed="1"/>
     <w:lsdException w:name="Placeholder Text" w:semiHidden="1"/>
     <w:lsdException w:name="No Spacing" w:uiPriority="1" w:qFormat="1"/>
     <w:lsdException w:name="Light Shading" w:uiPriority="60"/>
@@ -5631,6 +6289,7 @@
     <w:lsdException w:name="List Table 6 Colorful Accent 6" w:uiPriority="51"/>
     <w:lsdException w:name="List Table 7 Colorful Accent 6" w:uiPriority="52"/>
     <w:lsdException w:name="Mention" w:semiHidden="1" w:unhideWhenUsed="1"/>
+    <w:lsdException w:name="Smart Hyperlink" w:semiHidden="1" w:unhideWhenUsed="1"/>
   </w:latentStyles>
   <w:style w:type="paragraph" w:default="1" w:styleId="a">
     <w:name w:val="Normal"/>

</xml_diff>